<commit_message>
upgrade for Eng Sold ans Sent
</commit_message>
<xml_diff>
--- a/MME_user_guide.docx
+++ b/MME_user_guide.docx
@@ -455,7 +455,7 @@
                 <w:noProof/>
                 <w:webHidden/>
               </w:rPr>
-              <w:t>4</w:t>
+              <w:t>5</w:t>
             </w:r>
             <w:r>
               <w:rPr>
@@ -595,7 +595,7 @@
                 <w:noProof/>
                 <w:webHidden/>
               </w:rPr>
-              <w:t>6</w:t>
+              <w:t>7</w:t>
             </w:r>
             <w:r>
               <w:rPr>
@@ -735,7 +735,7 @@
                 <w:noProof/>
                 <w:webHidden/>
               </w:rPr>
-              <w:t>7</w:t>
+              <w:t>8</w:t>
             </w:r>
             <w:r>
               <w:rPr>
@@ -805,7 +805,7 @@
                 <w:noProof/>
                 <w:webHidden/>
               </w:rPr>
-              <w:t>8</w:t>
+              <w:t>9</w:t>
             </w:r>
             <w:r>
               <w:rPr>
@@ -945,7 +945,7 @@
                 <w:noProof/>
                 <w:webHidden/>
               </w:rPr>
-              <w:t>9</w:t>
+              <w:t>10</w:t>
             </w:r>
             <w:r>
               <w:rPr>
@@ -1151,7 +1151,7 @@
                 <w:noProof/>
                 <w:webHidden/>
               </w:rPr>
-              <w:t>10</w:t>
+              <w:t>11</w:t>
             </w:r>
             <w:r>
               <w:rPr>
@@ -1221,7 +1221,7 @@
                 <w:noProof/>
                 <w:webHidden/>
               </w:rPr>
-              <w:t>10</w:t>
+              <w:t>11</w:t>
             </w:r>
             <w:r>
               <w:rPr>
@@ -1359,7 +1359,7 @@
                 <w:noProof/>
                 <w:webHidden/>
               </w:rPr>
-              <w:t>12</w:t>
+              <w:t>13</w:t>
             </w:r>
             <w:r>
               <w:rPr>
@@ -1668,7 +1668,7 @@
                 <w:noProof/>
                 <w:webHidden/>
               </w:rPr>
-              <w:t>14</w:t>
+              <w:t>15</w:t>
             </w:r>
             <w:r>
               <w:rPr>
@@ -1738,7 +1738,7 @@
                 <w:noProof/>
                 <w:webHidden/>
               </w:rPr>
-              <w:t>14</w:t>
+              <w:t>15</w:t>
             </w:r>
             <w:r>
               <w:rPr>
@@ -1878,7 +1878,7 @@
                 <w:noProof/>
                 <w:webHidden/>
               </w:rPr>
-              <w:t>15</w:t>
+              <w:t>16</w:t>
             </w:r>
             <w:r>
               <w:rPr>
@@ -1948,7 +1948,7 @@
                 <w:noProof/>
                 <w:webHidden/>
               </w:rPr>
-              <w:t>16</w:t>
+              <w:t>17</w:t>
             </w:r>
             <w:r>
               <w:rPr>
@@ -2016,7 +2016,7 @@
                 <w:noProof/>
                 <w:webHidden/>
               </w:rPr>
-              <w:t>16</w:t>
+              <w:t>17</w:t>
             </w:r>
             <w:r>
               <w:rPr>
@@ -2084,7 +2084,7 @@
                 <w:noProof/>
                 <w:webHidden/>
               </w:rPr>
-              <w:t>16</w:t>
+              <w:t>17</w:t>
             </w:r>
             <w:r>
               <w:rPr>
@@ -2152,7 +2152,7 @@
                 <w:noProof/>
                 <w:webHidden/>
               </w:rPr>
-              <w:t>16</w:t>
+              <w:t>17</w:t>
             </w:r>
             <w:r>
               <w:rPr>
@@ -2220,7 +2220,7 @@
                 <w:noProof/>
                 <w:webHidden/>
               </w:rPr>
-              <w:t>16</w:t>
+              <w:t>17</w:t>
             </w:r>
             <w:r>
               <w:rPr>
@@ -2288,7 +2288,7 @@
                 <w:noProof/>
                 <w:webHidden/>
               </w:rPr>
-              <w:t>16</w:t>
+              <w:t>17</w:t>
             </w:r>
             <w:r>
               <w:rPr>
@@ -2543,7 +2543,6 @@
         </w:rPr>
         <w:t>Если вы уже знакомы с серией игр «</w:t>
       </w:r>
-      <w:proofErr w:type="spellStart"/>
       <w:r>
         <w:rPr>
           <w:rFonts w:ascii="Academy" w:hAnsi="Academy"/>
@@ -2551,17 +2550,7 @@
           <w:sz w:val="32"/>
           <w:szCs w:val="40"/>
         </w:rPr>
-        <w:t>Манчкин</w:t>
-      </w:r>
-      <w:proofErr w:type="spellEnd"/>
-      <w:r>
-        <w:rPr>
-          <w:rFonts w:ascii="Academy" w:hAnsi="Academy"/>
-          <w:b/>
-          <w:sz w:val="32"/>
-          <w:szCs w:val="40"/>
-        </w:rPr>
-        <w:t>»</w:t>
+        <w:t>Манчкин»</w:t>
       </w:r>
       <w:r>
         <w:rPr>
@@ -2869,25 +2858,7 @@
           <w:sz w:val="32"/>
           <w:szCs w:val="40"/>
         </w:rPr>
-        <w:t>«Игрок» и «</w:t>
-      </w:r>
-      <w:proofErr w:type="spellStart"/>
-      <w:r>
-        <w:rPr>
-          <w:rFonts w:ascii="Academy" w:hAnsi="Academy"/>
-          <w:sz w:val="32"/>
-          <w:szCs w:val="40"/>
-        </w:rPr>
-        <w:t>Манчкин</w:t>
-      </w:r>
-      <w:proofErr w:type="spellEnd"/>
-      <w:r>
-        <w:rPr>
-          <w:rFonts w:ascii="Academy" w:hAnsi="Academy"/>
-          <w:sz w:val="32"/>
-          <w:szCs w:val="40"/>
-        </w:rPr>
-        <w:t>» - одно и то же.</w:t>
+        <w:t>«Игрок» и «Манчкин» - одно и то же.</w:t>
       </w:r>
     </w:p>
     <w:p>
@@ -2944,25 +2915,7 @@
           <w:sz w:val="32"/>
           <w:szCs w:val="40"/>
         </w:rPr>
-        <w:t xml:space="preserve"> </w:t>
-      </w:r>
-      <w:proofErr w:type="spellStart"/>
-      <w:r>
-        <w:rPr>
-          <w:rFonts w:ascii="Academy" w:hAnsi="Academy"/>
-          <w:sz w:val="32"/>
-          <w:szCs w:val="40"/>
-        </w:rPr>
-        <w:t>манчкин</w:t>
-      </w:r>
-      <w:proofErr w:type="spellEnd"/>
-      <w:r>
-        <w:rPr>
-          <w:rFonts w:ascii="Academy" w:hAnsi="Academy"/>
-          <w:sz w:val="32"/>
-          <w:szCs w:val="40"/>
-        </w:rPr>
-        <w:t xml:space="preserve"> теряет два уровня, </w:t>
+        <w:t xml:space="preserve"> манчкин теряет два уровня, </w:t>
       </w:r>
       <w:r>
         <w:rPr>
@@ -2978,25 +2931,7 @@
           <w:sz w:val="32"/>
           <w:szCs w:val="40"/>
         </w:rPr>
-        <w:t xml:space="preserve">весь </w:t>
-      </w:r>
-      <w:proofErr w:type="spellStart"/>
-      <w:r>
-        <w:rPr>
-          <w:rFonts w:ascii="Academy" w:hAnsi="Academy"/>
-          <w:sz w:val="32"/>
-          <w:szCs w:val="40"/>
-        </w:rPr>
-        <w:t>шмот</w:t>
-      </w:r>
-      <w:proofErr w:type="spellEnd"/>
-      <w:r>
-        <w:rPr>
-          <w:rFonts w:ascii="Academy" w:hAnsi="Academy"/>
-          <w:sz w:val="32"/>
-          <w:szCs w:val="40"/>
-        </w:rPr>
-        <w:t xml:space="preserve"> кроме расы</w:t>
+        <w:t>весь шмот кроме расы</w:t>
       </w:r>
       <w:r>
         <w:rPr>
@@ -3122,25 +3057,7 @@
           <w:sz w:val="32"/>
           <w:szCs w:val="40"/>
         </w:rPr>
-        <w:t xml:space="preserve"> в конце своего хода </w:t>
-      </w:r>
-      <w:proofErr w:type="spellStart"/>
-      <w:r>
-        <w:rPr>
-          <w:rFonts w:ascii="Academy" w:hAnsi="Academy"/>
-          <w:sz w:val="32"/>
-          <w:szCs w:val="40"/>
-        </w:rPr>
-        <w:t>манчкин</w:t>
-      </w:r>
-      <w:proofErr w:type="spellEnd"/>
-      <w:r>
-        <w:rPr>
-          <w:rFonts w:ascii="Academy" w:hAnsi="Academy"/>
-          <w:sz w:val="32"/>
-          <w:szCs w:val="40"/>
-        </w:rPr>
-        <w:t xml:space="preserve"> может держать до 6 карт включительно.</w:t>
+        <w:t xml:space="preserve"> в конце своего хода манчкин может держать до 6 карт включительно.</w:t>
       </w:r>
     </w:p>
     <w:p>
@@ -3298,25 +3215,7 @@
           <w:sz w:val="32"/>
           <w:szCs w:val="40"/>
         </w:rPr>
-        <w:t>Во время боя нельзя менять какие-либо свои карты на столе (</w:t>
-      </w:r>
-      <w:proofErr w:type="spellStart"/>
-      <w:r>
-        <w:rPr>
-          <w:rFonts w:ascii="Academy" w:hAnsi="Academy"/>
-          <w:sz w:val="32"/>
-          <w:szCs w:val="40"/>
-        </w:rPr>
-        <w:t>шмот</w:t>
-      </w:r>
-      <w:proofErr w:type="spellEnd"/>
-      <w:r>
-        <w:rPr>
-          <w:rFonts w:ascii="Academy" w:hAnsi="Academy"/>
-          <w:sz w:val="32"/>
-          <w:szCs w:val="40"/>
-        </w:rPr>
-        <w:t>, раса</w:t>
+        <w:t>Во время боя нельзя менять какие-либо свои карты на столе (шмот, раса</w:t>
       </w:r>
       <w:r>
         <w:rPr>
@@ -3418,7 +3317,6 @@
         </w:rPr>
         <w:t xml:space="preserve"> </w:t>
       </w:r>
-      <w:proofErr w:type="spellStart"/>
       <w:r>
         <w:rPr>
           <w:rFonts w:ascii="Academy" w:hAnsi="Academy"/>
@@ -3427,7 +3325,6 @@
         </w:rPr>
         <w:t>Шмот</w:t>
       </w:r>
-      <w:proofErr w:type="spellEnd"/>
       <w:r>
         <w:rPr>
           <w:rFonts w:ascii="Academy" w:hAnsi="Academy"/>
@@ -3525,23 +3422,13 @@
         </w:rPr>
         <w:t xml:space="preserve"> </w:t>
       </w:r>
-      <w:proofErr w:type="gramStart"/>
-      <w:r>
-        <w:rPr>
-          <w:rFonts w:ascii="Academy" w:hAnsi="Academy"/>
-          <w:sz w:val="32"/>
-          <w:szCs w:val="40"/>
-        </w:rPr>
-        <w:t>В</w:t>
-      </w:r>
-      <w:proofErr w:type="gramEnd"/>
-      <w:r>
-        <w:rPr>
-          <w:rFonts w:ascii="Academy" w:hAnsi="Academy"/>
-          <w:sz w:val="32"/>
-          <w:szCs w:val="40"/>
-        </w:rPr>
-        <w:t xml:space="preserve"> любой бой можно </w:t>
+      <w:r>
+        <w:rPr>
+          <w:rFonts w:ascii="Academy" w:hAnsi="Academy"/>
+          <w:sz w:val="32"/>
+          <w:szCs w:val="40"/>
+        </w:rPr>
+        <w:t xml:space="preserve">В любой бой можно </w:t>
       </w:r>
       <w:r>
         <w:rPr>
@@ -3649,43 +3536,7 @@
           <w:sz w:val="32"/>
           <w:szCs w:val="40"/>
         </w:rPr>
-        <w:t xml:space="preserve"> </w:t>
-      </w:r>
-      <w:proofErr w:type="spellStart"/>
-      <w:r>
-        <w:rPr>
-          <w:rFonts w:ascii="Academy" w:hAnsi="Academy"/>
-          <w:sz w:val="32"/>
-          <w:szCs w:val="40"/>
-        </w:rPr>
-        <w:t>Азари</w:t>
-      </w:r>
-      <w:proofErr w:type="spellEnd"/>
-      <w:r>
-        <w:rPr>
-          <w:rFonts w:ascii="Academy" w:hAnsi="Academy"/>
-          <w:sz w:val="32"/>
-          <w:szCs w:val="40"/>
-        </w:rPr>
-        <w:t xml:space="preserve"> подкидываются к </w:t>
-      </w:r>
-      <w:proofErr w:type="spellStart"/>
-      <w:r>
-        <w:rPr>
-          <w:rFonts w:ascii="Academy" w:hAnsi="Academy"/>
-          <w:sz w:val="32"/>
-          <w:szCs w:val="40"/>
-        </w:rPr>
-        <w:t>азари</w:t>
-      </w:r>
-      <w:proofErr w:type="spellEnd"/>
-      <w:r>
-        <w:rPr>
-          <w:rFonts w:ascii="Academy" w:hAnsi="Academy"/>
-          <w:sz w:val="32"/>
-          <w:szCs w:val="40"/>
-        </w:rPr>
-        <w:t xml:space="preserve">, «Синие светила» к «Синим светилам» и т.д. </w:t>
+        <w:t xml:space="preserve"> Азари подкидываются к азари, «Синие светила» к «Синим светилам» и т.д. </w:t>
       </w:r>
     </w:p>
     <w:p>
@@ -3783,18 +3634,8 @@
           <w:sz w:val="32"/>
           <w:szCs w:val="40"/>
         </w:rPr>
-        <w:t xml:space="preserve">: большое оружие (в руках), и одну любую другую большую </w:t>
-      </w:r>
-      <w:proofErr w:type="spellStart"/>
-      <w:r>
-        <w:rPr>
-          <w:rFonts w:ascii="Academy" w:hAnsi="Academy"/>
-          <w:sz w:val="32"/>
-          <w:szCs w:val="40"/>
-        </w:rPr>
-        <w:t>шмотку</w:t>
-      </w:r>
-      <w:proofErr w:type="spellEnd"/>
+        <w:t>: большое оружие (в руках), и одну любую другую большую шмотку</w:t>
+      </w:r>
       <w:r>
         <w:rPr>
           <w:rFonts w:ascii="Academy" w:hAnsi="Academy"/>
@@ -3846,25 +3687,7 @@
           <w:sz w:val="32"/>
           <w:szCs w:val="40"/>
         </w:rPr>
-        <w:t xml:space="preserve"> - все шмотки, которые потенциально могут быть взяты в руки какой-либо расой без </w:t>
-      </w:r>
-      <w:proofErr w:type="spellStart"/>
-      <w:r>
-        <w:rPr>
-          <w:rFonts w:ascii="Academy" w:hAnsi="Academy"/>
-          <w:sz w:val="32"/>
-          <w:szCs w:val="40"/>
-        </w:rPr>
-        <w:t>ЧИТа</w:t>
-      </w:r>
-      <w:proofErr w:type="spellEnd"/>
-      <w:r>
-        <w:rPr>
-          <w:rFonts w:ascii="Academy" w:hAnsi="Academy"/>
-          <w:sz w:val="32"/>
-          <w:szCs w:val="40"/>
-        </w:rPr>
-        <w:t>.</w:t>
+        <w:t xml:space="preserve"> - все шмотки, которые потенциально могут быть взяты в руки какой-либо расой без ЧИТа.</w:t>
       </w:r>
       <w:r>
         <w:rPr>
@@ -3994,25 +3817,7 @@
           <w:sz w:val="32"/>
           <w:szCs w:val="40"/>
         </w:rPr>
-        <w:t xml:space="preserve">Все монстры, которые не стали преследовать </w:t>
-      </w:r>
-      <w:proofErr w:type="spellStart"/>
-      <w:r>
-        <w:rPr>
-          <w:rFonts w:ascii="Academy" w:hAnsi="Academy"/>
-          <w:sz w:val="32"/>
-          <w:szCs w:val="40"/>
-        </w:rPr>
-        <w:t>манчкинов</w:t>
-      </w:r>
-      <w:proofErr w:type="spellEnd"/>
-      <w:r>
-        <w:rPr>
-          <w:rFonts w:ascii="Academy" w:hAnsi="Academy"/>
-          <w:sz w:val="32"/>
-          <w:szCs w:val="40"/>
-        </w:rPr>
-        <w:t xml:space="preserve">, замешиваются в колоду. </w:t>
+        <w:t xml:space="preserve">Все монстры, которые не стали преследовать манчкинов, замешиваются в колоду. </w:t>
       </w:r>
     </w:p>
     <w:p>
@@ -4168,25 +3973,7 @@
           <w:sz w:val="32"/>
           <w:szCs w:val="40"/>
         </w:rPr>
-        <w:t xml:space="preserve"> С помощью </w:t>
-      </w:r>
-      <w:proofErr w:type="spellStart"/>
-      <w:r>
-        <w:rPr>
-          <w:rFonts w:ascii="Academy" w:hAnsi="Academy"/>
-          <w:sz w:val="32"/>
-          <w:szCs w:val="40"/>
-        </w:rPr>
-        <w:t>ЧИТа</w:t>
-      </w:r>
-      <w:proofErr w:type="spellEnd"/>
-      <w:r>
-        <w:rPr>
-          <w:rFonts w:ascii="Academy" w:hAnsi="Academy"/>
-          <w:sz w:val="32"/>
-          <w:szCs w:val="40"/>
-        </w:rPr>
-        <w:t xml:space="preserve"> можно заставить оружие «летать» рядом с вами. К </w:t>
+        <w:t xml:space="preserve"> С помощью ЧИТа можно заставить оружие «летать» рядом с вами. К </w:t>
       </w:r>
       <w:r>
         <w:rPr>
@@ -4202,43 +3989,7 @@
           <w:sz w:val="32"/>
           <w:szCs w:val="40"/>
         </w:rPr>
-        <w:t xml:space="preserve">, третье, с </w:t>
-      </w:r>
-      <w:proofErr w:type="spellStart"/>
-      <w:r>
-        <w:rPr>
-          <w:rFonts w:ascii="Academy" w:hAnsi="Academy"/>
-          <w:sz w:val="32"/>
-          <w:szCs w:val="40"/>
-        </w:rPr>
-        <w:t>ЧИТом</w:t>
-      </w:r>
-      <w:proofErr w:type="spellEnd"/>
-      <w:r>
-        <w:rPr>
-          <w:rFonts w:ascii="Academy" w:hAnsi="Academy"/>
-          <w:sz w:val="32"/>
-          <w:szCs w:val="40"/>
-        </w:rPr>
-        <w:t xml:space="preserve">, будет летать с вами, но стрелять самом по себе оно, очевидно, не сможет. То же самое касается второго </w:t>
-      </w:r>
-      <w:proofErr w:type="spellStart"/>
-      <w:r>
-        <w:rPr>
-          <w:rFonts w:ascii="Academy" w:hAnsi="Academy"/>
-          <w:sz w:val="32"/>
-          <w:szCs w:val="40"/>
-        </w:rPr>
-        <w:t>броника</w:t>
-      </w:r>
-      <w:proofErr w:type="spellEnd"/>
-      <w:r>
-        <w:rPr>
-          <w:rFonts w:ascii="Academy" w:hAnsi="Academy"/>
-          <w:sz w:val="32"/>
-          <w:szCs w:val="40"/>
-        </w:rPr>
-        <w:t>, обувки и т.д. Летающи</w:t>
+        <w:t>, третье, с ЧИТом, будет летать с вами, но стрелять самом по себе оно, очевидно, не сможет. То же самое касается второго броника, обувки и т.д. Летающи</w:t>
       </w:r>
       <w:r>
         <w:rPr>
@@ -4318,62 +4069,24 @@
           <w:sz w:val="32"/>
           <w:szCs w:val="40"/>
         </w:rPr>
-        <w:t xml:space="preserve">«сбрось </w:t>
-      </w:r>
-      <w:proofErr w:type="spellStart"/>
-      <w:r>
-        <w:rPr>
-          <w:rFonts w:ascii="Academy" w:hAnsi="Academy"/>
-          <w:sz w:val="32"/>
-          <w:szCs w:val="40"/>
-        </w:rPr>
-        <w:t>шмотку</w:t>
-      </w:r>
-      <w:proofErr w:type="spellEnd"/>
-      <w:r>
-        <w:rPr>
-          <w:rFonts w:ascii="Academy" w:hAnsi="Academy"/>
-          <w:sz w:val="32"/>
-          <w:szCs w:val="40"/>
-        </w:rPr>
-        <w:t>» и т.д. После того, как вы те</w:t>
-      </w:r>
-      <w:r>
-        <w:rPr>
-          <w:rFonts w:ascii="Academy" w:hAnsi="Academy"/>
-          <w:sz w:val="32"/>
-          <w:szCs w:val="40"/>
-        </w:rPr>
-        <w:t xml:space="preserve">ряете или продаете </w:t>
-      </w:r>
-      <w:proofErr w:type="spellStart"/>
-      <w:r>
-        <w:rPr>
-          <w:rFonts w:ascii="Academy" w:hAnsi="Academy"/>
-          <w:sz w:val="32"/>
-          <w:szCs w:val="40"/>
-        </w:rPr>
-        <w:t>шмотку</w:t>
-      </w:r>
-      <w:proofErr w:type="spellEnd"/>
-      <w:r>
-        <w:rPr>
-          <w:rFonts w:ascii="Academy" w:hAnsi="Academy"/>
-          <w:sz w:val="32"/>
-          <w:szCs w:val="40"/>
-        </w:rPr>
-        <w:t xml:space="preserve">, и у вас появляется место для «летающей», мы можете ее надеть вместе с </w:t>
-      </w:r>
-      <w:proofErr w:type="spellStart"/>
-      <w:r>
-        <w:rPr>
-          <w:rFonts w:ascii="Academy" w:hAnsi="Academy"/>
-          <w:sz w:val="32"/>
-          <w:szCs w:val="40"/>
-        </w:rPr>
-        <w:t>ЧИТом</w:t>
-      </w:r>
-      <w:proofErr w:type="spellEnd"/>
+        <w:t>«сбрось шмотку» и т.д. После того, как вы те</w:t>
+      </w:r>
+      <w:r>
+        <w:rPr>
+          <w:rFonts w:ascii="Academy" w:hAnsi="Academy"/>
+          <w:sz w:val="32"/>
+          <w:szCs w:val="40"/>
+        </w:rPr>
+        <w:t>ряете или продаете шмотку</w:t>
+      </w:r>
+      <w:r>
+        <w:rPr>
+          <w:rFonts w:ascii="Academy" w:hAnsi="Academy"/>
+          <w:sz w:val="32"/>
+          <w:szCs w:val="40"/>
+        </w:rPr>
+        <w:t>, и у вас появляется место для «летающей», мы можете ее надеть вместе с ЧИТом</w:t>
+      </w:r>
       <w:r>
         <w:rPr>
           <w:rFonts w:ascii="Academy" w:hAnsi="Academy"/>
@@ -4548,25 +4261,7 @@
           <w:sz w:val="32"/>
           <w:szCs w:val="40"/>
         </w:rPr>
-        <w:t xml:space="preserve">У </w:t>
-      </w:r>
-      <w:proofErr w:type="spellStart"/>
-      <w:r>
-        <w:rPr>
-          <w:rFonts w:ascii="Academy" w:hAnsi="Academy"/>
-          <w:sz w:val="32"/>
-          <w:szCs w:val="40"/>
-        </w:rPr>
-        <w:t>манчкинов</w:t>
-      </w:r>
-      <w:proofErr w:type="spellEnd"/>
-      <w:r>
-        <w:rPr>
-          <w:rFonts w:ascii="Academy" w:hAnsi="Academy"/>
-          <w:sz w:val="32"/>
-          <w:szCs w:val="40"/>
-        </w:rPr>
-        <w:t xml:space="preserve"> не может быть одновременно больше </w:t>
+        <w:t xml:space="preserve">У манчкинов не может быть одновременно больше </w:t>
       </w:r>
       <w:r>
         <w:rPr>
@@ -4852,25 +4547,7 @@
           <w:sz w:val="32"/>
           <w:szCs w:val="40"/>
         </w:rPr>
-        <w:t xml:space="preserve"> – </w:t>
-      </w:r>
-      <w:proofErr w:type="spellStart"/>
-      <w:r>
-        <w:rPr>
-          <w:rFonts w:ascii="Academy" w:hAnsi="Academy"/>
-          <w:sz w:val="32"/>
-          <w:szCs w:val="40"/>
-        </w:rPr>
-        <w:t>Манчкин</w:t>
-      </w:r>
-      <w:proofErr w:type="spellEnd"/>
-      <w:r>
-        <w:rPr>
-          <w:rFonts w:ascii="Academy" w:hAnsi="Academy"/>
-          <w:sz w:val="32"/>
-          <w:szCs w:val="40"/>
-        </w:rPr>
-        <w:t xml:space="preserve"> с навыком </w:t>
+        <w:t xml:space="preserve"> – Манчкин с навыком </w:t>
       </w:r>
       <w:r>
         <w:rPr>
@@ -4931,25 +4608,7 @@
           <w:sz w:val="32"/>
           <w:szCs w:val="40"/>
         </w:rPr>
-        <w:t>«Игрок» и «</w:t>
-      </w:r>
-      <w:proofErr w:type="spellStart"/>
-      <w:r>
-        <w:rPr>
-          <w:rFonts w:ascii="Academy" w:hAnsi="Academy"/>
-          <w:sz w:val="32"/>
-          <w:szCs w:val="40"/>
-        </w:rPr>
-        <w:t>Манчкин</w:t>
-      </w:r>
-      <w:proofErr w:type="spellEnd"/>
-      <w:r>
-        <w:rPr>
-          <w:rFonts w:ascii="Academy" w:hAnsi="Academy"/>
-          <w:sz w:val="32"/>
-          <w:szCs w:val="40"/>
-        </w:rPr>
-        <w:t xml:space="preserve">» </w:t>
+        <w:t xml:space="preserve">«Игрок» и «Манчкин» </w:t>
       </w:r>
       <w:r>
         <w:rPr>
@@ -5017,25 +4676,7 @@
           <w:sz w:val="32"/>
           <w:szCs w:val="40"/>
         </w:rPr>
-        <w:t xml:space="preserve">способный отмечать текущий уровень </w:t>
-      </w:r>
-      <w:proofErr w:type="spellStart"/>
-      <w:r>
-        <w:rPr>
-          <w:rFonts w:ascii="Academy" w:hAnsi="Academy"/>
-          <w:sz w:val="32"/>
-          <w:szCs w:val="40"/>
-        </w:rPr>
-        <w:t>манчкина</w:t>
-      </w:r>
-      <w:proofErr w:type="spellEnd"/>
-      <w:r>
-        <w:rPr>
-          <w:rFonts w:ascii="Academy" w:hAnsi="Academy"/>
-          <w:sz w:val="32"/>
-          <w:szCs w:val="40"/>
-        </w:rPr>
-        <w:t xml:space="preserve"> (от 1 до 10).</w:t>
+        <w:t>способный отмечать текущий уровень манчкина (от 1 до 10).</w:t>
       </w:r>
     </w:p>
     <w:p>
@@ -6021,43 +5662,7 @@
           <w:sz w:val="32"/>
           <w:szCs w:val="40"/>
         </w:rPr>
-        <w:t xml:space="preserve"> активируются уровнями, которые выкладываются на соответствующие ячейки на поле. Если вы потеряли какую-то способность в результате сброса уровня, например, Броня 2, ты вы также обязаны сбросить Большой </w:t>
-      </w:r>
-      <w:proofErr w:type="spellStart"/>
-      <w:r>
-        <w:rPr>
-          <w:rFonts w:ascii="Academy" w:hAnsi="Academy"/>
-          <w:sz w:val="32"/>
-          <w:szCs w:val="40"/>
-        </w:rPr>
-        <w:t>Броник</w:t>
-      </w:r>
-      <w:proofErr w:type="spellEnd"/>
-      <w:r>
-        <w:rPr>
-          <w:rFonts w:ascii="Academy" w:hAnsi="Academy"/>
-          <w:sz w:val="32"/>
-          <w:szCs w:val="40"/>
-        </w:rPr>
-        <w:t xml:space="preserve">, только если он не используется с </w:t>
-      </w:r>
-      <w:proofErr w:type="spellStart"/>
-      <w:r>
-        <w:rPr>
-          <w:rFonts w:ascii="Academy" w:hAnsi="Academy"/>
-          <w:sz w:val="32"/>
-          <w:szCs w:val="40"/>
-        </w:rPr>
-        <w:t>ЧИТом</w:t>
-      </w:r>
-      <w:proofErr w:type="spellEnd"/>
-      <w:r>
-        <w:rPr>
-          <w:rFonts w:ascii="Academy" w:hAnsi="Academy"/>
-          <w:sz w:val="32"/>
-          <w:szCs w:val="40"/>
-        </w:rPr>
-        <w:t xml:space="preserve"> или вы не сыграли ЧИТ в этот момент.</w:t>
+        <w:t xml:space="preserve"> активируются уровнями, которые выкладываются на соответствующие ячейки на поле. Если вы потеряли какую-то способность в результате сброса уровня, например, Броня 2, ты вы также обязаны сбросить Большой Броник, только если он не используется с ЧИТом или вы не сыграли ЧИТ в этот момент.</w:t>
       </w:r>
     </w:p>
     <w:p>
@@ -6262,41 +5867,13 @@
           <w:szCs w:val="40"/>
         </w:rPr>
       </w:pPr>
-      <w:proofErr w:type="spellStart"/>
-      <w:r>
-        <w:rPr>
-          <w:rFonts w:ascii="Academy" w:hAnsi="Academy"/>
-          <w:sz w:val="32"/>
-          <w:szCs w:val="40"/>
-        </w:rPr>
-        <w:t>Манчкин</w:t>
-      </w:r>
-      <w:proofErr w:type="spellEnd"/>
-      <w:r>
-        <w:rPr>
-          <w:rFonts w:ascii="Academy" w:hAnsi="Academy"/>
-          <w:sz w:val="32"/>
-          <w:szCs w:val="40"/>
-        </w:rPr>
-        <w:t xml:space="preserve"> может надеть мелкий </w:t>
-      </w:r>
-      <w:proofErr w:type="spellStart"/>
-      <w:r>
-        <w:rPr>
-          <w:rFonts w:ascii="Academy" w:hAnsi="Academy"/>
-          <w:sz w:val="32"/>
-          <w:szCs w:val="40"/>
-        </w:rPr>
-        <w:t>Броник</w:t>
-      </w:r>
-      <w:proofErr w:type="spellEnd"/>
-      <w:r>
-        <w:rPr>
-          <w:rFonts w:ascii="Academy" w:hAnsi="Academy"/>
-          <w:sz w:val="32"/>
-          <w:szCs w:val="40"/>
-        </w:rPr>
-        <w:t>.</w:t>
+      <w:r>
+        <w:rPr>
+          <w:rFonts w:ascii="Academy" w:hAnsi="Academy"/>
+          <w:sz w:val="32"/>
+          <w:szCs w:val="40"/>
+        </w:rPr>
+        <w:t>Манчкин может надеть мелкий Броник.</w:t>
       </w:r>
     </w:p>
     <w:p>
@@ -6314,41 +5891,13 @@
           <w:szCs w:val="40"/>
         </w:rPr>
       </w:pPr>
-      <w:proofErr w:type="spellStart"/>
-      <w:r>
-        <w:rPr>
-          <w:rFonts w:ascii="Academy" w:hAnsi="Academy"/>
-          <w:sz w:val="32"/>
-          <w:szCs w:val="40"/>
-        </w:rPr>
-        <w:t>Манчкин</w:t>
-      </w:r>
-      <w:proofErr w:type="spellEnd"/>
-      <w:r>
-        <w:rPr>
-          <w:rFonts w:ascii="Academy" w:hAnsi="Academy"/>
-          <w:sz w:val="32"/>
-          <w:szCs w:val="40"/>
-        </w:rPr>
-        <w:t xml:space="preserve"> может надеть тяжелый </w:t>
-      </w:r>
-      <w:proofErr w:type="spellStart"/>
-      <w:r>
-        <w:rPr>
-          <w:rFonts w:ascii="Academy" w:hAnsi="Academy"/>
-          <w:sz w:val="32"/>
-          <w:szCs w:val="40"/>
-        </w:rPr>
-        <w:t>Броник</w:t>
-      </w:r>
-      <w:proofErr w:type="spellEnd"/>
-      <w:r>
-        <w:rPr>
-          <w:rFonts w:ascii="Academy" w:hAnsi="Academy"/>
-          <w:sz w:val="32"/>
-          <w:szCs w:val="40"/>
-        </w:rPr>
-        <w:t>.</w:t>
+      <w:r>
+        <w:rPr>
+          <w:rFonts w:ascii="Academy" w:hAnsi="Academy"/>
+          <w:sz w:val="32"/>
+          <w:szCs w:val="40"/>
+        </w:rPr>
+        <w:t>Манчкин может надеть тяжелый Броник.</w:t>
       </w:r>
     </w:p>
     <w:p>
@@ -6388,23 +5937,13 @@
           <w:szCs w:val="40"/>
         </w:rPr>
       </w:pPr>
-      <w:proofErr w:type="spellStart"/>
-      <w:r>
-        <w:rPr>
-          <w:rFonts w:ascii="Academy" w:hAnsi="Academy"/>
-          <w:sz w:val="32"/>
-          <w:szCs w:val="40"/>
-        </w:rPr>
-        <w:t>Манчкин</w:t>
-      </w:r>
-      <w:proofErr w:type="spellEnd"/>
-      <w:r>
-        <w:rPr>
-          <w:rFonts w:ascii="Academy" w:hAnsi="Academy"/>
-          <w:sz w:val="32"/>
-          <w:szCs w:val="40"/>
-        </w:rPr>
-        <w:t xml:space="preserve"> может использовать двуручное оружие.</w:t>
+      <w:r>
+        <w:rPr>
+          <w:rFonts w:ascii="Academy" w:hAnsi="Academy"/>
+          <w:sz w:val="32"/>
+          <w:szCs w:val="40"/>
+        </w:rPr>
+        <w:t>Манчкин может использовать двуручное оружие.</w:t>
       </w:r>
     </w:p>
     <w:p>
@@ -6422,23 +5961,13 @@
           <w:szCs w:val="40"/>
         </w:rPr>
       </w:pPr>
-      <w:proofErr w:type="spellStart"/>
-      <w:r>
-        <w:rPr>
-          <w:rFonts w:ascii="Academy" w:hAnsi="Academy"/>
-          <w:sz w:val="32"/>
-          <w:szCs w:val="40"/>
-        </w:rPr>
-        <w:t>Манчкин</w:t>
-      </w:r>
-      <w:proofErr w:type="spellEnd"/>
-      <w:r>
-        <w:rPr>
-          <w:rFonts w:ascii="Academy" w:hAnsi="Academy"/>
-          <w:sz w:val="32"/>
-          <w:szCs w:val="40"/>
-        </w:rPr>
-        <w:t xml:space="preserve"> может использовать большое оружие.</w:t>
+      <w:r>
+        <w:rPr>
+          <w:rFonts w:ascii="Academy" w:hAnsi="Academy"/>
+          <w:sz w:val="32"/>
+          <w:szCs w:val="40"/>
+        </w:rPr>
+        <w:t>Манчкин может использовать большое оружие.</w:t>
       </w:r>
     </w:p>
     <w:p>
@@ -6478,23 +6007,13 @@
           <w:szCs w:val="40"/>
         </w:rPr>
       </w:pPr>
-      <w:proofErr w:type="spellStart"/>
-      <w:r>
-        <w:rPr>
-          <w:rFonts w:ascii="Academy" w:hAnsi="Academy"/>
-          <w:sz w:val="32"/>
-          <w:szCs w:val="40"/>
-        </w:rPr>
-        <w:t>Манчкин</w:t>
-      </w:r>
-      <w:proofErr w:type="spellEnd"/>
-      <w:r>
-        <w:rPr>
-          <w:rFonts w:ascii="Academy" w:hAnsi="Academy"/>
-          <w:sz w:val="32"/>
-          <w:szCs w:val="40"/>
-        </w:rPr>
-        <w:t xml:space="preserve"> может использовать один технический навык от 1 до 3-го ранга.</w:t>
+      <w:r>
+        <w:rPr>
+          <w:rFonts w:ascii="Academy" w:hAnsi="Academy"/>
+          <w:sz w:val="32"/>
+          <w:szCs w:val="40"/>
+        </w:rPr>
+        <w:t>Манчкин может использовать один технический навык от 1 до 3-го ранга.</w:t>
       </w:r>
     </w:p>
     <w:p>
@@ -6512,23 +6031,13 @@
           <w:szCs w:val="40"/>
         </w:rPr>
       </w:pPr>
-      <w:proofErr w:type="spellStart"/>
-      <w:r>
-        <w:rPr>
-          <w:rFonts w:ascii="Academy" w:hAnsi="Academy"/>
-          <w:sz w:val="32"/>
-          <w:szCs w:val="40"/>
-        </w:rPr>
-        <w:t>Манчкин</w:t>
-      </w:r>
-      <w:proofErr w:type="spellEnd"/>
-      <w:r>
-        <w:rPr>
-          <w:rFonts w:ascii="Academy" w:hAnsi="Academy"/>
-          <w:sz w:val="32"/>
-          <w:szCs w:val="40"/>
-        </w:rPr>
-        <w:t xml:space="preserve"> может использовать любые технические навыки одновременно, если позволяет его уровень.</w:t>
+      <w:r>
+        <w:rPr>
+          <w:rFonts w:ascii="Academy" w:hAnsi="Academy"/>
+          <w:sz w:val="32"/>
+          <w:szCs w:val="40"/>
+        </w:rPr>
+        <w:t>Манчкин может использовать любые технические навыки одновременно, если позволяет его уровень.</w:t>
       </w:r>
     </w:p>
     <w:p>
@@ -6543,7 +6052,6 @@
           <w:u w:val="single"/>
         </w:rPr>
       </w:pPr>
-      <w:proofErr w:type="spellStart"/>
       <w:r>
         <w:rPr>
           <w:rFonts w:ascii="Academy" w:hAnsi="Academy"/>
@@ -6551,17 +6059,7 @@
           <w:szCs w:val="40"/>
           <w:u w:val="single"/>
         </w:rPr>
-        <w:t>Био</w:t>
-      </w:r>
-      <w:proofErr w:type="spellEnd"/>
-      <w:r>
-        <w:rPr>
-          <w:rFonts w:ascii="Academy" w:hAnsi="Academy"/>
-          <w:sz w:val="32"/>
-          <w:szCs w:val="40"/>
-          <w:u w:val="single"/>
-        </w:rPr>
-        <w:t xml:space="preserve">. Навык: </w:t>
+        <w:t xml:space="preserve">Био. Навык: </w:t>
       </w:r>
     </w:p>
     <w:p>
@@ -6579,23 +6077,13 @@
           <w:szCs w:val="40"/>
         </w:rPr>
       </w:pPr>
-      <w:proofErr w:type="spellStart"/>
-      <w:r>
-        <w:rPr>
-          <w:rFonts w:ascii="Academy" w:hAnsi="Academy"/>
-          <w:sz w:val="32"/>
-          <w:szCs w:val="40"/>
-        </w:rPr>
-        <w:t>Манчкин</w:t>
-      </w:r>
-      <w:proofErr w:type="spellEnd"/>
-      <w:r>
-        <w:rPr>
-          <w:rFonts w:ascii="Academy" w:hAnsi="Academy"/>
-          <w:sz w:val="32"/>
-          <w:szCs w:val="40"/>
-        </w:rPr>
-        <w:t xml:space="preserve"> может использовать один биотический навык от 1 до 3-го ранга.</w:t>
+      <w:r>
+        <w:rPr>
+          <w:rFonts w:ascii="Academy" w:hAnsi="Academy"/>
+          <w:sz w:val="32"/>
+          <w:szCs w:val="40"/>
+        </w:rPr>
+        <w:t>Манчкин может использовать один биотический навык от 1 до 3-го ранга.</w:t>
       </w:r>
     </w:p>
     <w:p>
@@ -6613,23 +6101,13 @@
           <w:szCs w:val="40"/>
         </w:rPr>
       </w:pPr>
-      <w:proofErr w:type="spellStart"/>
-      <w:r>
-        <w:rPr>
-          <w:rFonts w:ascii="Academy" w:hAnsi="Academy"/>
-          <w:sz w:val="32"/>
-          <w:szCs w:val="40"/>
-        </w:rPr>
-        <w:t>Манчкин</w:t>
-      </w:r>
-      <w:proofErr w:type="spellEnd"/>
-      <w:r>
-        <w:rPr>
-          <w:rFonts w:ascii="Academy" w:hAnsi="Academy"/>
-          <w:sz w:val="32"/>
-          <w:szCs w:val="40"/>
-        </w:rPr>
-        <w:t xml:space="preserve"> может использовать любые биотические навыки одновременно, если позволяет его уровень.</w:t>
+      <w:r>
+        <w:rPr>
+          <w:rFonts w:ascii="Academy" w:hAnsi="Academy"/>
+          <w:sz w:val="32"/>
+          <w:szCs w:val="40"/>
+        </w:rPr>
+        <w:t>Манчкин может использовать любые биотические навыки одновременно, если позволяет его уровень.</w:t>
       </w:r>
     </w:p>
     <w:p>
@@ -7101,25 +6579,7 @@
           <w:sz w:val="32"/>
           <w:szCs w:val="40"/>
         </w:rPr>
-        <w:t xml:space="preserve">Локации сменяются специальными картами и путем убийства монстров. После убийства 3 монстров (для четверых игроков) или 2 монстров (для пяти и более игроков) на локации она считается зачищенной и выкладывается следующая. Переместить «Инициализацию» </w:t>
-      </w:r>
-      <w:proofErr w:type="gramStart"/>
-      <w:r>
-        <w:rPr>
-          <w:rFonts w:ascii="Academy" w:hAnsi="Academy"/>
-          <w:sz w:val="32"/>
-          <w:szCs w:val="40"/>
-        </w:rPr>
-        <w:t>и  «</w:t>
-      </w:r>
-      <w:proofErr w:type="gramEnd"/>
-      <w:r>
-        <w:rPr>
-          <w:rFonts w:ascii="Academy" w:hAnsi="Academy"/>
-          <w:sz w:val="32"/>
-          <w:szCs w:val="40"/>
-        </w:rPr>
-        <w:t>Конец, раз и навсегда» нельзя!</w:t>
+        <w:t>Локации сменяются специальными картами и путем убийства монстров. После убийства 3 монстров (для четверых игроков) или 2 монстров (для пяти и более игроков) на локации она считается зачищенной и выкладывается следующая. Переместить «Инициализацию» и  «Конец, раз и навсегда» нельзя!</w:t>
       </w:r>
     </w:p>
     <w:p>
@@ -7139,25 +6599,7 @@
           <w:sz w:val="32"/>
           <w:szCs w:val="40"/>
         </w:rPr>
-        <w:t xml:space="preserve">Каждая локация содержит специальные свойства: разовое и постоянное. Разовое, в верхней части карты, срабатывает единожды после открытия локации, </w:t>
-      </w:r>
-      <w:proofErr w:type="gramStart"/>
-      <w:r>
-        <w:rPr>
-          <w:rFonts w:ascii="Academy" w:hAnsi="Academy"/>
-          <w:sz w:val="32"/>
-          <w:szCs w:val="40"/>
-        </w:rPr>
-        <w:t>или</w:t>
-      </w:r>
-      <w:proofErr w:type="gramEnd"/>
-      <w:r>
-        <w:rPr>
-          <w:rFonts w:ascii="Academy" w:hAnsi="Academy"/>
-          <w:sz w:val="32"/>
-          <w:szCs w:val="40"/>
-        </w:rPr>
-        <w:t xml:space="preserve"> когда его условия будут выполнены. Постоянно действует всегда, до смены локации. Определенные карты позволяют игнорировать разовые и постоянные свойства. Свойства локации «Конец, раз и навсегда» проигнорировать нельзя! </w:t>
+        <w:t xml:space="preserve">Каждая локация содержит специальные свойства: разовое и постоянное. Разовое, в верхней части карты, срабатывает единожды после открытия локации, или когда его условия будут выполнены. Постоянно действует всегда, до смены локации. Определенные карты позволяют игнорировать разовые и постоянные свойства. Свойства локации «Конец, раз и навсегда» проигнорировать нельзя! </w:t>
       </w:r>
     </w:p>
     <w:p>
@@ -7990,25 +7432,7 @@
           <w:sz w:val="32"/>
           <w:szCs w:val="40"/>
         </w:rPr>
-        <w:t xml:space="preserve"> менять какие-либо свои карты на столе (</w:t>
-      </w:r>
-      <w:proofErr w:type="spellStart"/>
-      <w:r>
-        <w:rPr>
-          <w:rFonts w:ascii="Academy" w:hAnsi="Academy"/>
-          <w:sz w:val="32"/>
-          <w:szCs w:val="40"/>
-        </w:rPr>
-        <w:t>шмот</w:t>
-      </w:r>
-      <w:proofErr w:type="spellEnd"/>
-      <w:r>
-        <w:rPr>
-          <w:rFonts w:ascii="Academy" w:hAnsi="Academy"/>
-          <w:sz w:val="32"/>
-          <w:szCs w:val="40"/>
-        </w:rPr>
-        <w:t>, раса, навыки т.д.)</w:t>
+        <w:t xml:space="preserve"> менять какие-либо свои карты на столе (шмот, раса, навыки т.д.)</w:t>
       </w:r>
       <w:r>
         <w:rPr>
@@ -9257,25 +8681,7 @@
           <w:sz w:val="32"/>
           <w:szCs w:val="40"/>
         </w:rPr>
-        <w:t xml:space="preserve">получите ни уровней, ни сокровищ, </w:t>
-      </w:r>
-      <w:proofErr w:type="spellStart"/>
-      <w:r>
-        <w:rPr>
-          <w:rFonts w:ascii="Academy" w:hAnsi="Academy"/>
-          <w:sz w:val="32"/>
-          <w:szCs w:val="40"/>
-        </w:rPr>
-        <w:t>нычки</w:t>
-      </w:r>
-      <w:proofErr w:type="spellEnd"/>
-      <w:r>
-        <w:rPr>
-          <w:rFonts w:ascii="Academy" w:hAnsi="Academy"/>
-          <w:sz w:val="32"/>
-          <w:szCs w:val="40"/>
-        </w:rPr>
-        <w:t xml:space="preserve"> вы не чистите.</w:t>
+        <w:t>получите ни уровней, ни сокровищ, нычки вы не чистите.</w:t>
       </w:r>
     </w:p>
     <w:p>
@@ -10124,25 +9530,7 @@
           <w:sz w:val="32"/>
           <w:szCs w:val="40"/>
         </w:rPr>
-        <w:t xml:space="preserve">Любая одноразовая ("играть только один раз") карта может быть сыграна в любом бою, независимо от того, находится она у вас на столе или на руке. Другие шмотки и не могут применяться, пока вы их не выложите на стол. Если это ваш ход, вы можете сыграть </w:t>
-      </w:r>
-      <w:proofErr w:type="spellStart"/>
-      <w:r>
-        <w:rPr>
-          <w:rFonts w:ascii="Academy" w:hAnsi="Academy"/>
-          <w:sz w:val="32"/>
-          <w:szCs w:val="40"/>
-        </w:rPr>
-        <w:t>шмотку</w:t>
-      </w:r>
-      <w:proofErr w:type="spellEnd"/>
-      <w:r>
-        <w:rPr>
-          <w:rFonts w:ascii="Academy" w:hAnsi="Academy"/>
-          <w:sz w:val="32"/>
-          <w:szCs w:val="40"/>
-        </w:rPr>
-        <w:t xml:space="preserve"> и тут же начать ее использовать. Если вы помогаете кому-либо или по любым причинам бьетесь не в свой ход, вы не можете играть новые карты шмоток с руки.</w:t>
+        <w:t>Любая одноразовая ("играть только один раз") карта может быть сыграна в любом бою, независимо от того, находится она у вас на столе или на руке. Другие шмотки и не могут применяться, пока вы их не выложите на стол. Если это ваш ход, вы можете сыграть шмотку и тут же начать ее использовать. Если вы помогаете кому-либо или по любым причинам бьетесь не в свой ход, вы не можете играть новые карты шмоток с руки.</w:t>
       </w:r>
     </w:p>
     <w:p>
@@ -10259,25 +9647,7 @@
           <w:sz w:val="32"/>
           <w:szCs w:val="40"/>
         </w:rPr>
-        <w:t xml:space="preserve">тавлен в галактическом сообществе как </w:t>
-      </w:r>
-      <w:proofErr w:type="spellStart"/>
-      <w:r>
-        <w:rPr>
-          <w:rFonts w:ascii="Academy" w:hAnsi="Academy"/>
-          <w:sz w:val="32"/>
-          <w:szCs w:val="40"/>
-        </w:rPr>
-        <w:t>Кроган</w:t>
-      </w:r>
-      <w:proofErr w:type="spellEnd"/>
-      <w:r>
-        <w:rPr>
-          <w:rFonts w:ascii="Academy" w:hAnsi="Academy"/>
-          <w:sz w:val="32"/>
-          <w:szCs w:val="40"/>
-        </w:rPr>
-        <w:t xml:space="preserve"> Штурмовик</w:t>
+        <w:t>тавлен в галактическом сообществе как Кроган Штурмовик</w:t>
       </w:r>
       <w:r>
         <w:rPr>
@@ -10641,95 +10011,21 @@
         </w:rPr>
         <w:t xml:space="preserve"> </w:t>
       </w:r>
-      <w:proofErr w:type="spellStart"/>
-      <w:r>
-        <w:rPr>
-          <w:rFonts w:ascii="Academy" w:hAnsi="Academy"/>
-          <w:sz w:val="32"/>
-          <w:szCs w:val="40"/>
-        </w:rPr>
-        <w:t>Кроганом</w:t>
-      </w:r>
-      <w:proofErr w:type="spellEnd"/>
-      <w:r>
-        <w:rPr>
-          <w:rFonts w:ascii="Academy" w:hAnsi="Academy"/>
-          <w:sz w:val="32"/>
-          <w:szCs w:val="40"/>
-        </w:rPr>
-        <w:t xml:space="preserve">, </w:t>
-      </w:r>
-      <w:proofErr w:type="spellStart"/>
-      <w:r>
-        <w:rPr>
-          <w:rFonts w:ascii="Academy" w:hAnsi="Academy"/>
-          <w:sz w:val="32"/>
-          <w:szCs w:val="40"/>
-        </w:rPr>
-        <w:t>Турианцем</w:t>
-      </w:r>
-      <w:proofErr w:type="spellEnd"/>
-      <w:r>
-        <w:rPr>
-          <w:rFonts w:ascii="Academy" w:hAnsi="Academy"/>
-          <w:sz w:val="32"/>
-          <w:szCs w:val="40"/>
-        </w:rPr>
-        <w:t xml:space="preserve">, </w:t>
-      </w:r>
-      <w:proofErr w:type="spellStart"/>
-      <w:r>
-        <w:rPr>
-          <w:rFonts w:ascii="Academy" w:hAnsi="Academy"/>
-          <w:sz w:val="32"/>
-          <w:szCs w:val="40"/>
-        </w:rPr>
-        <w:t>Азари</w:t>
-      </w:r>
-      <w:proofErr w:type="spellEnd"/>
-      <w:r>
-        <w:rPr>
-          <w:rFonts w:ascii="Academy" w:hAnsi="Academy"/>
-          <w:sz w:val="32"/>
-          <w:szCs w:val="40"/>
-        </w:rPr>
-        <w:t xml:space="preserve">, </w:t>
-      </w:r>
-      <w:proofErr w:type="spellStart"/>
-      <w:r>
-        <w:rPr>
-          <w:rFonts w:ascii="Academy" w:hAnsi="Academy"/>
-          <w:sz w:val="32"/>
-          <w:szCs w:val="40"/>
-        </w:rPr>
-        <w:t>Саларианцем</w:t>
-      </w:r>
-      <w:proofErr w:type="spellEnd"/>
-      <w:r>
-        <w:rPr>
-          <w:rFonts w:ascii="Academy" w:hAnsi="Academy"/>
-          <w:sz w:val="32"/>
-          <w:szCs w:val="40"/>
-        </w:rPr>
-        <w:t xml:space="preserve">, </w:t>
-      </w:r>
-      <w:proofErr w:type="spellStart"/>
-      <w:r>
-        <w:rPr>
-          <w:rFonts w:ascii="Academy" w:hAnsi="Academy"/>
-          <w:sz w:val="32"/>
-          <w:szCs w:val="40"/>
-        </w:rPr>
-        <w:t>Кварианцем</w:t>
-      </w:r>
-      <w:proofErr w:type="spellEnd"/>
-      <w:r>
-        <w:rPr>
-          <w:rFonts w:ascii="Academy" w:hAnsi="Academy"/>
-          <w:sz w:val="32"/>
-          <w:szCs w:val="40"/>
-        </w:rPr>
-        <w:t xml:space="preserve"> или </w:t>
+      <w:r>
+        <w:rPr>
+          <w:rFonts w:ascii="Academy" w:hAnsi="Academy"/>
+          <w:sz w:val="32"/>
+          <w:szCs w:val="40"/>
+        </w:rPr>
+        <w:t>Кроганом, Турианцем, Азари, Саларианцем</w:t>
+      </w:r>
+      <w:r>
+        <w:rPr>
+          <w:rFonts w:ascii="Academy" w:hAnsi="Academy"/>
+          <w:sz w:val="32"/>
+          <w:szCs w:val="40"/>
+        </w:rPr>
+        <w:t xml:space="preserve">, Кварианцем или </w:t>
       </w:r>
       <w:r>
         <w:rPr>
@@ -11835,7 +11131,6 @@
           <w:szCs w:val="40"/>
         </w:rPr>
       </w:pPr>
-      <w:proofErr w:type="spellStart"/>
       <w:r>
         <w:rPr>
           <w:rFonts w:ascii="Academy" w:hAnsi="Academy"/>
@@ -11843,16 +11138,7 @@
           <w:szCs w:val="40"/>
         </w:rPr>
         <w:lastRenderedPageBreak/>
-        <w:t>Шмот</w:t>
-      </w:r>
-      <w:proofErr w:type="spellEnd"/>
-      <w:r>
-        <w:rPr>
-          <w:rFonts w:ascii="Academy" w:hAnsi="Academy"/>
-          <w:sz w:val="32"/>
-          <w:szCs w:val="40"/>
-        </w:rPr>
-        <w:t xml:space="preserve"> можно только продавать и сбрасывать, заменяя другим.</w:t>
+        <w:t>Шмот можно только продавать и сбрасывать, заменяя другим.</w:t>
       </w:r>
       <w:r>
         <w:rPr>
@@ -11961,18 +11247,8 @@
           <w:sz w:val="32"/>
           <w:szCs w:val="40"/>
         </w:rPr>
-        <w:t xml:space="preserve">: большое оружие (в руках), и одну любую другую большую </w:t>
-      </w:r>
-      <w:proofErr w:type="spellStart"/>
-      <w:r>
-        <w:rPr>
-          <w:rFonts w:ascii="Academy" w:hAnsi="Academy"/>
-          <w:sz w:val="32"/>
-          <w:szCs w:val="40"/>
-        </w:rPr>
-        <w:t>шмотку</w:t>
-      </w:r>
-      <w:proofErr w:type="spellEnd"/>
+        <w:t>: большое оружие (в руках), и одну любую другую большую шмотку</w:t>
+      </w:r>
       <w:r>
         <w:rPr>
           <w:rFonts w:ascii="Academy" w:hAnsi="Academy"/>
@@ -12063,25 +11339,7 @@
           <w:sz w:val="32"/>
           <w:szCs w:val="40"/>
         </w:rPr>
-        <w:t xml:space="preserve">рименять одновременно только один </w:t>
-      </w:r>
-      <w:proofErr w:type="spellStart"/>
-      <w:r>
-        <w:rPr>
-          <w:rFonts w:ascii="Academy" w:hAnsi="Academy"/>
-          <w:sz w:val="32"/>
-          <w:szCs w:val="40"/>
-        </w:rPr>
-        <w:t>головняк</w:t>
-      </w:r>
-      <w:proofErr w:type="spellEnd"/>
-      <w:r>
-        <w:rPr>
-          <w:rFonts w:ascii="Academy" w:hAnsi="Academy"/>
-          <w:sz w:val="32"/>
-          <w:szCs w:val="40"/>
-        </w:rPr>
-        <w:t>, оди</w:t>
+        <w:t>рименять одновременно только один головняк, оди</w:t>
       </w:r>
       <w:r>
         <w:rPr>
@@ -12099,41 +11357,13 @@
         </w:rPr>
         <w:t xml:space="preserve"> </w:t>
       </w:r>
-      <w:proofErr w:type="spellStart"/>
-      <w:r>
-        <w:rPr>
-          <w:rFonts w:ascii="Academy" w:hAnsi="Academy"/>
-          <w:sz w:val="32"/>
-          <w:szCs w:val="40"/>
-        </w:rPr>
-        <w:t>броник</w:t>
-      </w:r>
-      <w:proofErr w:type="spellEnd"/>
-      <w:r>
-        <w:rPr>
-          <w:rFonts w:ascii="Academy" w:hAnsi="Academy"/>
-          <w:sz w:val="32"/>
-          <w:szCs w:val="40"/>
-        </w:rPr>
-        <w:t xml:space="preserve">, одну пару обувки и две "ручные" шмотки (или одну </w:t>
-      </w:r>
-      <w:proofErr w:type="spellStart"/>
-      <w:r>
-        <w:rPr>
-          <w:rFonts w:ascii="Academy" w:hAnsi="Academy"/>
-          <w:sz w:val="32"/>
-          <w:szCs w:val="40"/>
-        </w:rPr>
-        <w:t>шмотку</w:t>
-      </w:r>
-      <w:proofErr w:type="spellEnd"/>
-      <w:r>
-        <w:rPr>
-          <w:rFonts w:ascii="Academy" w:hAnsi="Academy"/>
-          <w:sz w:val="32"/>
-          <w:szCs w:val="40"/>
-        </w:rPr>
-        <w:t xml:space="preserve"> на</w:t>
+      <w:r>
+        <w:rPr>
+          <w:rFonts w:ascii="Academy" w:hAnsi="Academy"/>
+          <w:sz w:val="32"/>
+          <w:szCs w:val="40"/>
+        </w:rPr>
+        <w:t>броник, одну пару обувки и две "ручные" шмотки (или одну шмотку на</w:t>
       </w:r>
       <w:r>
         <w:rPr>
@@ -12217,25 +11447,7 @@
           <w:sz w:val="32"/>
           <w:szCs w:val="40"/>
         </w:rPr>
-        <w:t xml:space="preserve">У </w:t>
-      </w:r>
-      <w:proofErr w:type="spellStart"/>
-      <w:r>
-        <w:rPr>
-          <w:rFonts w:ascii="Academy" w:hAnsi="Academy"/>
-          <w:sz w:val="32"/>
-          <w:szCs w:val="40"/>
-        </w:rPr>
-        <w:t>манчкинов</w:t>
-      </w:r>
-      <w:proofErr w:type="spellEnd"/>
-      <w:r>
-        <w:rPr>
-          <w:rFonts w:ascii="Academy" w:hAnsi="Academy"/>
-          <w:sz w:val="32"/>
-          <w:szCs w:val="40"/>
-        </w:rPr>
-        <w:t xml:space="preserve"> не может быть одновременно больше </w:t>
+        <w:t xml:space="preserve">У манчкинов не может быть одновременно больше </w:t>
       </w:r>
       <w:r>
         <w:rPr>
@@ -12561,25 +11773,7 @@
           <w:sz w:val="32"/>
           <w:szCs w:val="40"/>
         </w:rPr>
-        <w:t xml:space="preserve">Синтетические монстры: все </w:t>
-      </w:r>
-      <w:proofErr w:type="spellStart"/>
-      <w:r>
-        <w:rPr>
-          <w:rFonts w:ascii="Academy" w:hAnsi="Academy"/>
-          <w:sz w:val="32"/>
-          <w:szCs w:val="40"/>
-        </w:rPr>
-        <w:t>Геты</w:t>
-      </w:r>
-      <w:proofErr w:type="spellEnd"/>
-      <w:r>
-        <w:rPr>
-          <w:rFonts w:ascii="Academy" w:hAnsi="Academy"/>
-          <w:sz w:val="32"/>
-          <w:szCs w:val="40"/>
-        </w:rPr>
-        <w:t>, Преторианец, Атлас, Сборщик и Власт</w:t>
+        <w:t>Синтетические монстры: все Геты, Преторианец, Атлас, Сборщик и Власт</w:t>
       </w:r>
       <w:r>
         <w:rPr>
@@ -12766,41 +11960,13 @@
         </w:rPr>
         <w:t xml:space="preserve"> </w:t>
       </w:r>
-      <w:proofErr w:type="spellStart"/>
-      <w:r>
-        <w:rPr>
-          <w:rFonts w:ascii="Academy" w:hAnsi="Academy"/>
-          <w:sz w:val="32"/>
-          <w:szCs w:val="40"/>
-        </w:rPr>
-        <w:t>Азари</w:t>
-      </w:r>
-      <w:proofErr w:type="spellEnd"/>
-      <w:r>
-        <w:rPr>
-          <w:rFonts w:ascii="Academy" w:hAnsi="Academy"/>
-          <w:sz w:val="32"/>
-          <w:szCs w:val="40"/>
-        </w:rPr>
-        <w:t xml:space="preserve"> подкидываются к </w:t>
-      </w:r>
-      <w:proofErr w:type="spellStart"/>
-      <w:r>
-        <w:rPr>
-          <w:rFonts w:ascii="Academy" w:hAnsi="Academy"/>
-          <w:sz w:val="32"/>
-          <w:szCs w:val="40"/>
-        </w:rPr>
-        <w:t>азари</w:t>
-      </w:r>
-      <w:proofErr w:type="spellEnd"/>
-      <w:r>
-        <w:rPr>
-          <w:rFonts w:ascii="Academy" w:hAnsi="Academy"/>
-          <w:sz w:val="32"/>
-          <w:szCs w:val="40"/>
-        </w:rPr>
-        <w:t>, «Синие светила» к «Синим светилам» и т.д.</w:t>
+      <w:r>
+        <w:rPr>
+          <w:rFonts w:ascii="Academy" w:hAnsi="Academy"/>
+          <w:sz w:val="32"/>
+          <w:szCs w:val="40"/>
+        </w:rPr>
+        <w:t>Азари подкидываются к азари, «Синие светила» к «Синим светилам» и т.д.</w:t>
       </w:r>
     </w:p>
     <w:p>
@@ -12828,25 +11994,7 @@
           <w:sz w:val="32"/>
           <w:szCs w:val="40"/>
         </w:rPr>
-        <w:t xml:space="preserve"> (проверяется с помощью </w:t>
-      </w:r>
-      <w:proofErr w:type="spellStart"/>
-      <w:r>
-        <w:rPr>
-          <w:rFonts w:ascii="Academy" w:hAnsi="Academy"/>
-          <w:sz w:val="32"/>
-          <w:szCs w:val="40"/>
-        </w:rPr>
-        <w:t>гугла</w:t>
-      </w:r>
-      <w:proofErr w:type="spellEnd"/>
-      <w:r>
-        <w:rPr>
-          <w:rFonts w:ascii="Academy" w:hAnsi="Academy"/>
-          <w:sz w:val="32"/>
-          <w:szCs w:val="40"/>
-        </w:rPr>
-        <w:t>)</w:t>
+        <w:t xml:space="preserve"> (проверяется с помощью гугла)</w:t>
       </w:r>
       <w:r>
         <w:rPr>
@@ -12894,61 +12042,7 @@
           <w:sz w:val="32"/>
           <w:szCs w:val="40"/>
         </w:rPr>
-        <w:t xml:space="preserve">К примеру, </w:t>
-      </w:r>
-      <w:proofErr w:type="spellStart"/>
-      <w:r>
-        <w:rPr>
-          <w:rFonts w:ascii="Academy" w:hAnsi="Academy"/>
-          <w:sz w:val="32"/>
-          <w:szCs w:val="40"/>
-        </w:rPr>
-        <w:t>Сарен</w:t>
-      </w:r>
-      <w:proofErr w:type="spellEnd"/>
-      <w:r>
-        <w:rPr>
-          <w:rFonts w:ascii="Academy" w:hAnsi="Academy"/>
-          <w:sz w:val="32"/>
-          <w:szCs w:val="40"/>
-        </w:rPr>
-        <w:t xml:space="preserve"> – </w:t>
-      </w:r>
-      <w:proofErr w:type="spellStart"/>
-      <w:r>
-        <w:rPr>
-          <w:rFonts w:ascii="Academy" w:hAnsi="Academy"/>
-          <w:sz w:val="32"/>
-          <w:szCs w:val="40"/>
-        </w:rPr>
-        <w:t>турианец</w:t>
-      </w:r>
-      <w:proofErr w:type="spellEnd"/>
-      <w:r>
-        <w:rPr>
-          <w:rFonts w:ascii="Academy" w:hAnsi="Academy"/>
-          <w:sz w:val="32"/>
-          <w:szCs w:val="40"/>
-        </w:rPr>
-        <w:t xml:space="preserve">, но на карте это не прописано, его можно подбросить к другим </w:t>
-      </w:r>
-      <w:proofErr w:type="spellStart"/>
-      <w:r>
-        <w:rPr>
-          <w:rFonts w:ascii="Academy" w:hAnsi="Academy"/>
-          <w:sz w:val="32"/>
-          <w:szCs w:val="40"/>
-        </w:rPr>
-        <w:t>турианцам</w:t>
-      </w:r>
-      <w:proofErr w:type="spellEnd"/>
-      <w:r>
-        <w:rPr>
-          <w:rFonts w:ascii="Academy" w:hAnsi="Academy"/>
-          <w:sz w:val="32"/>
-          <w:szCs w:val="40"/>
-        </w:rPr>
-        <w:t xml:space="preserve"> с помощью кубика. В случае если на обеих картах раса не прописана явно, кубик кидается дважды.</w:t>
+        <w:t>К примеру, Сарен – турианец, но на карте это не прописано, его можно подбросить к другим турианцам с помощью кубика. В случае если на обеих картах раса не прописана явно, кубик кидается дважды.</w:t>
       </w:r>
     </w:p>
     <w:p>
@@ -13440,23 +12534,13 @@
         </w:rPr>
         <w:t xml:space="preserve"> </w:t>
       </w:r>
-      <w:proofErr w:type="spellStart"/>
-      <w:r>
-        <w:rPr>
-          <w:rFonts w:ascii="Academy" w:hAnsi="Academy"/>
-          <w:sz w:val="32"/>
-          <w:szCs w:val="40"/>
-        </w:rPr>
-        <w:t>манчкина</w:t>
-      </w:r>
-      <w:proofErr w:type="spellEnd"/>
-      <w:r>
-        <w:rPr>
-          <w:rFonts w:ascii="Academy" w:hAnsi="Academy"/>
-          <w:sz w:val="32"/>
-          <w:szCs w:val="40"/>
-        </w:rPr>
-        <w:t xml:space="preserve">? </w:t>
+      <w:r>
+        <w:rPr>
+          <w:rFonts w:ascii="Academy" w:hAnsi="Academy"/>
+          <w:sz w:val="32"/>
+          <w:szCs w:val="40"/>
+        </w:rPr>
+        <w:t xml:space="preserve">манчкина? </w:t>
       </w:r>
     </w:p>
     <w:p>
@@ -13628,33 +12712,15 @@
           <w:sz w:val="32"/>
           <w:szCs w:val="40"/>
         </w:rPr>
-        <w:t xml:space="preserve">шмотки, жертва решает, какую </w:t>
-      </w:r>
-      <w:proofErr w:type="spellStart"/>
-      <w:r>
-        <w:rPr>
-          <w:rFonts w:ascii="Academy" w:hAnsi="Academy"/>
-          <w:sz w:val="32"/>
-          <w:szCs w:val="40"/>
-        </w:rPr>
-        <w:t>шмо</w:t>
-      </w:r>
-      <w:r>
-        <w:rPr>
-          <w:rFonts w:ascii="Academy" w:hAnsi="Academy"/>
-          <w:sz w:val="32"/>
-          <w:szCs w:val="40"/>
-        </w:rPr>
-        <w:t>тку</w:t>
-      </w:r>
-      <w:proofErr w:type="spellEnd"/>
-      <w:r>
-        <w:rPr>
-          <w:rFonts w:ascii="Academy" w:hAnsi="Academy"/>
-          <w:sz w:val="32"/>
-          <w:szCs w:val="40"/>
-        </w:rPr>
-        <w:t xml:space="preserve"> потерять или</w:t>
+        <w:t>шмотки, жертва решает, какую шмо</w:t>
+      </w:r>
+      <w:r>
+        <w:rPr>
+          <w:rFonts w:ascii="Academy" w:hAnsi="Academy"/>
+          <w:sz w:val="32"/>
+          <w:szCs w:val="40"/>
+        </w:rPr>
+        <w:t>тку потерять или</w:t>
       </w:r>
       <w:r>
         <w:rPr>
@@ -13848,25 +12914,7 @@
           <w:sz w:val="32"/>
           <w:szCs w:val="40"/>
         </w:rPr>
-        <w:t xml:space="preserve">сокровищ. Это очень </w:t>
-      </w:r>
-      <w:proofErr w:type="spellStart"/>
-      <w:r>
-        <w:rPr>
-          <w:rFonts w:ascii="Academy" w:hAnsi="Academy"/>
-          <w:sz w:val="32"/>
-          <w:szCs w:val="40"/>
-        </w:rPr>
-        <w:t>по-манчкински</w:t>
-      </w:r>
-      <w:proofErr w:type="spellEnd"/>
-      <w:r>
-        <w:rPr>
-          <w:rFonts w:ascii="Academy" w:hAnsi="Academy"/>
-          <w:sz w:val="32"/>
-          <w:szCs w:val="40"/>
-        </w:rPr>
-        <w:t>, Делайте так, не стесняйтесь.</w:t>
+        <w:t>сокровищ. Это очень по-манчкински, Делайте так, не стесняйтесь.</w:t>
       </w:r>
     </w:p>
     <w:p>
@@ -14516,133 +13564,7 @@
           <w:sz w:val="32"/>
           <w:szCs w:val="40"/>
         </w:rPr>
-        <w:t xml:space="preserve">В игре присутствуют две карты «Ренегат», которые позволяют сразиться </w:t>
-      </w:r>
-      <w:proofErr w:type="spellStart"/>
-      <w:r>
-        <w:rPr>
-          <w:rFonts w:ascii="Academy" w:hAnsi="Academy"/>
-          <w:sz w:val="32"/>
-          <w:szCs w:val="40"/>
-        </w:rPr>
-        <w:t>манчкинам</w:t>
-      </w:r>
-      <w:proofErr w:type="spellEnd"/>
-      <w:r>
-        <w:rPr>
-          <w:rFonts w:ascii="Academy" w:hAnsi="Academy"/>
-          <w:sz w:val="32"/>
-          <w:szCs w:val="40"/>
-        </w:rPr>
-        <w:t xml:space="preserve"> между собой. Игрок А, на которого сыграли карту Ренегат, или если он вытащил ее в открытую, обязан выбрать другого игрока Б и сразиться с ним. Это считается обычным боем. Для каждого игрока его соперник – монстр. В таком случае к примеру, карту «+10 к монстру» нельзя использовать в помощь самому себе. Если ваш противник, к примеру, </w:t>
-      </w:r>
-      <w:proofErr w:type="spellStart"/>
-      <w:r>
-        <w:rPr>
-          <w:rFonts w:ascii="Academy" w:hAnsi="Academy"/>
-          <w:sz w:val="32"/>
-          <w:szCs w:val="40"/>
-        </w:rPr>
-        <w:t>Кроган</w:t>
-      </w:r>
-      <w:proofErr w:type="spellEnd"/>
-      <w:r>
-        <w:rPr>
-          <w:rFonts w:ascii="Academy" w:hAnsi="Academy"/>
-          <w:sz w:val="32"/>
-          <w:szCs w:val="40"/>
-        </w:rPr>
-        <w:t>, то против вас можно подбрасывать еще другие карты монстров-</w:t>
-      </w:r>
-      <w:proofErr w:type="spellStart"/>
-      <w:r>
-        <w:rPr>
-          <w:rFonts w:ascii="Academy" w:hAnsi="Academy"/>
-          <w:sz w:val="32"/>
-          <w:szCs w:val="40"/>
-        </w:rPr>
-        <w:t>кроганов</w:t>
-      </w:r>
-      <w:proofErr w:type="spellEnd"/>
-      <w:r>
-        <w:rPr>
-          <w:rFonts w:ascii="Academy" w:hAnsi="Academy"/>
-          <w:sz w:val="32"/>
-          <w:szCs w:val="40"/>
-        </w:rPr>
-        <w:t>. Каждый другой игрок, как и в обычном бою, может помогать в бою, но только одному из соперников. Если игрок выступил в бой в роли помощника, его противники автоматически становятся для него монстрами, а он – становится монстром для них (и они могут подкидывать монстров по его расе). Не вступающие в бой игроки могут подкидывать карты как обычно. Однако если такой игрок сыграл бонус с уточнением названия стороны (монстры/</w:t>
-      </w:r>
-      <w:proofErr w:type="spellStart"/>
-      <w:r>
-        <w:rPr>
-          <w:rFonts w:ascii="Academy" w:hAnsi="Academy"/>
-          <w:sz w:val="32"/>
-          <w:szCs w:val="40"/>
-        </w:rPr>
-        <w:t>манчкины</w:t>
-      </w:r>
-      <w:proofErr w:type="spellEnd"/>
-      <w:r>
-        <w:rPr>
-          <w:rFonts w:ascii="Academy" w:hAnsi="Academy"/>
-          <w:sz w:val="32"/>
-          <w:szCs w:val="40"/>
-        </w:rPr>
-        <w:t xml:space="preserve">), оно закрепляется. </w:t>
-      </w:r>
-      <w:proofErr w:type="gramStart"/>
-      <w:r>
-        <w:rPr>
-          <w:rFonts w:ascii="Academy" w:hAnsi="Academy"/>
-          <w:sz w:val="32"/>
-          <w:szCs w:val="40"/>
-        </w:rPr>
-        <w:t>Например</w:t>
-      </w:r>
-      <w:proofErr w:type="gramEnd"/>
-      <w:r>
-        <w:rPr>
-          <w:rFonts w:ascii="Academy" w:hAnsi="Academy"/>
-          <w:sz w:val="32"/>
-          <w:szCs w:val="40"/>
-        </w:rPr>
-        <w:t xml:space="preserve">: если игрок подкинул стороне А «+5 к монстру», до конца боя сторона А будет считаться для него стороной монстров, и он уже не сможет сыграть </w:t>
-      </w:r>
-      <w:proofErr w:type="spellStart"/>
-      <w:r>
-        <w:rPr>
-          <w:rFonts w:ascii="Academy" w:hAnsi="Academy"/>
-          <w:sz w:val="32"/>
-          <w:szCs w:val="40"/>
-        </w:rPr>
-        <w:t>манчкинам</w:t>
-      </w:r>
-      <w:proofErr w:type="spellEnd"/>
-      <w:r>
-        <w:rPr>
-          <w:rFonts w:ascii="Academy" w:hAnsi="Academy"/>
-          <w:sz w:val="32"/>
-          <w:szCs w:val="40"/>
-        </w:rPr>
-        <w:t xml:space="preserve"> А «+2 стороне игроков» в текущем бою, а стороне Б он уже не может сыграть «+5 к монстру», так как они считаются для него </w:t>
-      </w:r>
-      <w:proofErr w:type="spellStart"/>
-      <w:r>
-        <w:rPr>
-          <w:rFonts w:ascii="Academy" w:hAnsi="Academy"/>
-          <w:sz w:val="32"/>
-          <w:szCs w:val="40"/>
-        </w:rPr>
-        <w:t>манчкинами</w:t>
-      </w:r>
-      <w:proofErr w:type="spellEnd"/>
-      <w:r>
-        <w:rPr>
-          <w:rFonts w:ascii="Academy" w:hAnsi="Academy"/>
-          <w:sz w:val="32"/>
-          <w:szCs w:val="40"/>
-        </w:rPr>
-        <w:t xml:space="preserve"> в этом бою.</w:t>
+        <w:t>В игре присутствуют две карты «Ренегат», которые позволяют сразиться манчкинам между собой. Игрок А, на которого сыграли карту Ренегат, или если он вытащил ее в открытую, обязан выбрать другого игрока Б и сразиться с ним. Это считается обычным боем. Для каждого игрока его соперник – монстр. В таком случае к примеру, карту «+10 к монстру» нельзя использовать в помощь самому себе. Если ваш противник, к примеру, Кроган, то против вас можно подбрасывать еще другие карты монстров-кроганов. Каждый другой игрок, как и в обычном бою, может помогать в бою, но только одному из соперников. Если игрок выступил в бой в роли помощника, его противники автоматически становятся для него монстрами, а он – становится монстром для них (и они могут подкидывать монстров по его расе). Не вступающие в бой игроки могут подкидывать карты как обычно. Однако если такой игрок сыграл бонус с уточнением названия стороны (монстры/манчкины), оно закрепляется. Например: если игрок подкинул стороне А «+5 к монстру», до конца боя сторона А будет считаться для него стороной монстров, и он уже не сможет сыграть манчкинам А «+2 стороне игроков» в текущем бою, а стороне Б он уже не может сыграть «+5 к монстру», так как они считаются для него манчкинами в этом бою.</w:t>
       </w:r>
     </w:p>
     <w:p>
@@ -14702,25 +13624,7 @@
           <w:sz w:val="32"/>
           <w:szCs w:val="40"/>
         </w:rPr>
-        <w:t xml:space="preserve">Одну любую не большую </w:t>
-      </w:r>
-      <w:proofErr w:type="spellStart"/>
-      <w:r>
-        <w:rPr>
-          <w:rFonts w:ascii="Academy" w:hAnsi="Academy"/>
-          <w:sz w:val="32"/>
-          <w:szCs w:val="40"/>
-        </w:rPr>
-        <w:t>шмотку</w:t>
-      </w:r>
-      <w:proofErr w:type="spellEnd"/>
-      <w:r>
-        <w:rPr>
-          <w:rFonts w:ascii="Academy" w:hAnsi="Academy"/>
-          <w:sz w:val="32"/>
-          <w:szCs w:val="40"/>
-        </w:rPr>
-        <w:t xml:space="preserve"> противника со стола и две карты из его руки.</w:t>
+        <w:t>Одну любую не большую шмотку противника со стола и две карты из его руки.</w:t>
       </w:r>
     </w:p>
     <w:p>
@@ -14801,25 +13705,7 @@
           <w:sz w:val="32"/>
           <w:szCs w:val="40"/>
         </w:rPr>
-        <w:t xml:space="preserve">Фаза «Ренегат» также активируется сама собой, если 10-й уровень получают два </w:t>
-      </w:r>
-      <w:proofErr w:type="spellStart"/>
-      <w:r>
-        <w:rPr>
-          <w:rFonts w:ascii="Academy" w:hAnsi="Academy"/>
-          <w:sz w:val="32"/>
-          <w:szCs w:val="40"/>
-        </w:rPr>
-        <w:t>манчкина</w:t>
-      </w:r>
-      <w:proofErr w:type="spellEnd"/>
-      <w:r>
-        <w:rPr>
-          <w:rFonts w:ascii="Academy" w:hAnsi="Academy"/>
-          <w:sz w:val="32"/>
-          <w:szCs w:val="40"/>
-        </w:rPr>
-        <w:t xml:space="preserve"> одновременно.</w:t>
+        <w:t>Фаза «Ренегат» также активируется сама собой, если 10-й уровень получают два манчкина одновременно.</w:t>
       </w:r>
       <w:r>
         <w:rPr>
@@ -14883,25 +13769,7 @@
           <w:sz w:val="32"/>
           <w:szCs w:val="40"/>
         </w:rPr>
-        <w:t xml:space="preserve">брасывается при потере, обмене или продажи шмотки, на которой он стоит. С помощью </w:t>
-      </w:r>
-      <w:proofErr w:type="spellStart"/>
-      <w:r>
-        <w:rPr>
-          <w:rFonts w:ascii="Academy" w:hAnsi="Academy"/>
-          <w:sz w:val="32"/>
-          <w:szCs w:val="40"/>
-        </w:rPr>
-        <w:t>ЧИТа</w:t>
-      </w:r>
-      <w:proofErr w:type="spellEnd"/>
-      <w:r>
-        <w:rPr>
-          <w:rFonts w:ascii="Academy" w:hAnsi="Academy"/>
-          <w:sz w:val="32"/>
-          <w:szCs w:val="40"/>
-        </w:rPr>
-        <w:t xml:space="preserve"> можно заставить оружие «летать» рядом с вами. К </w:t>
+        <w:t xml:space="preserve">брасывается при потере, обмене или продажи шмотки, на которой он стоит. С помощью ЧИТа можно заставить оружие «летать» рядом с вами. К </w:t>
       </w:r>
       <w:r>
         <w:rPr>
@@ -14917,43 +13785,7 @@
           <w:sz w:val="32"/>
           <w:szCs w:val="40"/>
         </w:rPr>
-        <w:t xml:space="preserve">, третье, с </w:t>
-      </w:r>
-      <w:proofErr w:type="spellStart"/>
-      <w:r>
-        <w:rPr>
-          <w:rFonts w:ascii="Academy" w:hAnsi="Academy"/>
-          <w:sz w:val="32"/>
-          <w:szCs w:val="40"/>
-        </w:rPr>
-        <w:t>ЧИТом</w:t>
-      </w:r>
-      <w:proofErr w:type="spellEnd"/>
-      <w:r>
-        <w:rPr>
-          <w:rFonts w:ascii="Academy" w:hAnsi="Academy"/>
-          <w:sz w:val="32"/>
-          <w:szCs w:val="40"/>
-        </w:rPr>
-        <w:t xml:space="preserve">, будет летать с вами, но стрелять самом по себе оно, очевидно, не сможет. То же самое касается второго </w:t>
-      </w:r>
-      <w:proofErr w:type="spellStart"/>
-      <w:r>
-        <w:rPr>
-          <w:rFonts w:ascii="Academy" w:hAnsi="Academy"/>
-          <w:sz w:val="32"/>
-          <w:szCs w:val="40"/>
-        </w:rPr>
-        <w:t>броника</w:t>
-      </w:r>
-      <w:proofErr w:type="spellEnd"/>
-      <w:r>
-        <w:rPr>
-          <w:rFonts w:ascii="Academy" w:hAnsi="Academy"/>
-          <w:sz w:val="32"/>
-          <w:szCs w:val="40"/>
-        </w:rPr>
-        <w:t>, обувки и т.д. Летающи</w:t>
+        <w:t>, третье, с ЧИТом, будет летать с вами, но стрелять самом по себе оно, очевидно, не сможет. То же самое касается второго броника, обувки и т.д. Летающи</w:t>
       </w:r>
       <w:r>
         <w:rPr>
@@ -15033,62 +13865,24 @@
           <w:sz w:val="32"/>
           <w:szCs w:val="40"/>
         </w:rPr>
-        <w:t xml:space="preserve">«сбрось </w:t>
-      </w:r>
-      <w:proofErr w:type="spellStart"/>
-      <w:r>
-        <w:rPr>
-          <w:rFonts w:ascii="Academy" w:hAnsi="Academy"/>
-          <w:sz w:val="32"/>
-          <w:szCs w:val="40"/>
-        </w:rPr>
-        <w:t>шмотку</w:t>
-      </w:r>
-      <w:proofErr w:type="spellEnd"/>
-      <w:r>
-        <w:rPr>
-          <w:rFonts w:ascii="Academy" w:hAnsi="Academy"/>
-          <w:sz w:val="32"/>
-          <w:szCs w:val="40"/>
-        </w:rPr>
-        <w:t>» и т.д. После того, как вы те</w:t>
-      </w:r>
-      <w:r>
-        <w:rPr>
-          <w:rFonts w:ascii="Academy" w:hAnsi="Academy"/>
-          <w:sz w:val="32"/>
-          <w:szCs w:val="40"/>
-        </w:rPr>
-        <w:t xml:space="preserve">ряете или продаете </w:t>
-      </w:r>
-      <w:proofErr w:type="spellStart"/>
-      <w:r>
-        <w:rPr>
-          <w:rFonts w:ascii="Academy" w:hAnsi="Academy"/>
-          <w:sz w:val="32"/>
-          <w:szCs w:val="40"/>
-        </w:rPr>
-        <w:t>шмотку</w:t>
-      </w:r>
-      <w:proofErr w:type="spellEnd"/>
-      <w:r>
-        <w:rPr>
-          <w:rFonts w:ascii="Academy" w:hAnsi="Academy"/>
-          <w:sz w:val="32"/>
-          <w:szCs w:val="40"/>
-        </w:rPr>
-        <w:t xml:space="preserve">, и у вас появляется место для «летающей», мы можете ее надеть вместе с </w:t>
-      </w:r>
-      <w:proofErr w:type="spellStart"/>
-      <w:r>
-        <w:rPr>
-          <w:rFonts w:ascii="Academy" w:hAnsi="Academy"/>
-          <w:sz w:val="32"/>
-          <w:szCs w:val="40"/>
-        </w:rPr>
-        <w:t>ЧИТом</w:t>
-      </w:r>
-      <w:proofErr w:type="spellEnd"/>
+        <w:t>«сбрось шмотку» и т.д. После того, как вы те</w:t>
+      </w:r>
+      <w:r>
+        <w:rPr>
+          <w:rFonts w:ascii="Academy" w:hAnsi="Academy"/>
+          <w:sz w:val="32"/>
+          <w:szCs w:val="40"/>
+        </w:rPr>
+        <w:t>ряете или продаете шмотку</w:t>
+      </w:r>
+      <w:r>
+        <w:rPr>
+          <w:rFonts w:ascii="Academy" w:hAnsi="Academy"/>
+          <w:sz w:val="32"/>
+          <w:szCs w:val="40"/>
+        </w:rPr>
+        <w:t>, и у вас появляется место для «летающей», мы можете ее надеть вместе с ЧИТом</w:t>
+      </w:r>
       <w:r>
         <w:rPr>
           <w:rFonts w:ascii="Academy" w:hAnsi="Academy"/>
@@ -15125,23 +13919,13 @@
           <w:szCs w:val="40"/>
         </w:rPr>
       </w:pPr>
-      <w:proofErr w:type="spellStart"/>
-      <w:r>
-        <w:rPr>
-          <w:rFonts w:ascii="Academy" w:hAnsi="Academy"/>
-          <w:sz w:val="32"/>
-          <w:szCs w:val="40"/>
-        </w:rPr>
-        <w:t>Манчкин</w:t>
-      </w:r>
-      <w:proofErr w:type="spellEnd"/>
-      <w:r>
-        <w:rPr>
-          <w:rFonts w:ascii="Academy" w:hAnsi="Academy"/>
-          <w:sz w:val="32"/>
-          <w:szCs w:val="40"/>
-        </w:rPr>
-        <w:t xml:space="preserve"> с навыком </w:t>
+      <w:r>
+        <w:rPr>
+          <w:rFonts w:ascii="Academy" w:hAnsi="Academy"/>
+          <w:sz w:val="32"/>
+          <w:szCs w:val="40"/>
+        </w:rPr>
+        <w:t xml:space="preserve">Манчкин с навыком </w:t>
       </w:r>
       <w:r>
         <w:rPr>
@@ -15442,8 +14226,6 @@
         <w:pStyle w:val="11"/>
       </w:pPr>
       <w:bookmarkStart w:id="32" w:name="_Toc79339899"/>
-      <w:bookmarkStart w:id="33" w:name="_GoBack"/>
-      <w:bookmarkEnd w:id="33"/>
       <w:r>
         <w:t>Толкование правил и спорные ситуации</w:t>
       </w:r>
@@ -15482,25 +14264,7 @@
           <w:sz w:val="32"/>
           <w:szCs w:val="40"/>
         </w:rPr>
-        <w:t xml:space="preserve">решаются громогласной </w:t>
-      </w:r>
-      <w:proofErr w:type="spellStart"/>
-      <w:r>
-        <w:rPr>
-          <w:rFonts w:ascii="Academy" w:hAnsi="Academy"/>
-          <w:sz w:val="32"/>
-          <w:szCs w:val="40"/>
-        </w:rPr>
-        <w:t>перебравкой</w:t>
-      </w:r>
-      <w:proofErr w:type="spellEnd"/>
-      <w:r>
-        <w:rPr>
-          <w:rFonts w:ascii="Academy" w:hAnsi="Academy"/>
-          <w:sz w:val="32"/>
-          <w:szCs w:val="40"/>
-        </w:rPr>
-        <w:t xml:space="preserve"> игроков</w:t>
+        <w:t>решаются громогласной перебравкой игроков</w:t>
       </w:r>
       <w:r>
         <w:rPr>
@@ -15509,53 +14273,162 @@
           <w:szCs w:val="40"/>
         </w:rPr>
         <w:t xml:space="preserve">. </w:t>
+      </w:r>
+    </w:p>
+    <w:p>
+      <w:pPr>
+        <w:pStyle w:val="11"/>
+      </w:pPr>
+      <w:bookmarkStart w:id="33" w:name="_Toc79339900"/>
+      <w:r>
+        <w:rPr>
+          <w:lang w:val="en-US"/>
+        </w:rPr>
+        <w:t>REAL</w:t>
+      </w:r>
+      <w:r>
+        <w:t xml:space="preserve"> </w:t>
+      </w:r>
+      <w:r>
+        <w:rPr>
+          <w:lang w:val="en-US"/>
+        </w:rPr>
+        <w:t>MASS</w:t>
+      </w:r>
+      <w:r>
+        <w:t xml:space="preserve"> </w:t>
+      </w:r>
+      <w:r>
+        <w:rPr>
+          <w:lang w:val="en-US"/>
+        </w:rPr>
+        <w:t>EFFECT</w:t>
+      </w:r>
+      <w:bookmarkEnd w:id="33"/>
+      <w:r>
+        <w:t xml:space="preserve"> </w:t>
       </w:r>
     </w:p>
     <w:p>
       <w:pPr>
         <w:spacing w:beforeLines="20" w:before="48" w:line="16" w:lineRule="atLeast"/>
         <w:ind w:firstLine="709"/>
-        <w:jc w:val="both"/>
-        <w:rPr>
-          <w:rFonts w:ascii="Academy" w:hAnsi="Academy"/>
-          <w:b/>
-          <w:sz w:val="32"/>
-          <w:szCs w:val="40"/>
-          <w:u w:val="single"/>
-        </w:rPr>
-      </w:pPr>
-    </w:p>
-    <w:p>
-      <w:pPr>
-        <w:pStyle w:val="11"/>
-      </w:pPr>
-      <w:bookmarkStart w:id="34" w:name="_Toc79339900"/>
-      <w:r>
-        <w:rPr>
-          <w:lang w:val="en-US"/>
-        </w:rPr>
-        <w:t>REAL</w:t>
-      </w:r>
-      <w:r>
-        <w:t xml:space="preserve"> </w:t>
-      </w:r>
-      <w:r>
-        <w:rPr>
-          <w:lang w:val="en-US"/>
-        </w:rPr>
-        <w:t>MASS</w:t>
-      </w:r>
-      <w:r>
-        <w:t xml:space="preserve"> </w:t>
-      </w:r>
-      <w:r>
-        <w:rPr>
-          <w:lang w:val="en-US"/>
-        </w:rPr>
-        <w:t>EFFECT</w:t>
-      </w:r>
-      <w:bookmarkEnd w:id="34"/>
-      <w:r>
+        <w:rPr>
+          <w:rFonts w:ascii="Academy" w:hAnsi="Academy"/>
+          <w:sz w:val="32"/>
+          <w:szCs w:val="40"/>
+        </w:rPr>
+      </w:pPr>
+      <w:r>
+        <w:rPr>
+          <w:rFonts w:ascii="Academy" w:hAnsi="Academy"/>
+          <w:sz w:val="32"/>
+          <w:szCs w:val="40"/>
+        </w:rPr>
+        <w:t>Режим</w:t>
+      </w:r>
+      <w:r>
+        <w:rPr>
+          <w:rFonts w:ascii="Academy" w:hAnsi="Academy"/>
+          <w:sz w:val="32"/>
+          <w:szCs w:val="40"/>
+        </w:rPr>
+        <w:t>ы для</w:t>
+      </w:r>
+      <w:r>
+        <w:rPr>
+          <w:rFonts w:ascii="Academy" w:hAnsi="Academy"/>
+          <w:sz w:val="32"/>
+          <w:szCs w:val="40"/>
+        </w:rPr>
+        <w:t xml:space="preserve"> усложнения игры.</w:t>
+      </w:r>
+      <w:r>
+        <w:rPr>
+          <w:rFonts w:ascii="Academy" w:hAnsi="Academy"/>
+          <w:sz w:val="32"/>
+          <w:szCs w:val="40"/>
+        </w:rPr>
+        <w:t xml:space="preserve"> </w:t>
+      </w:r>
+      <w:r>
+        <w:rPr>
+          <w:rFonts w:ascii="Academy" w:hAnsi="Academy"/>
+          <w:sz w:val="32"/>
+          <w:szCs w:val="40"/>
+        </w:rPr>
+        <w:t>Локация меняется при убийстве двух монстров на ней.</w:t>
+      </w:r>
+      <w:r>
+        <w:rPr>
+          <w:rFonts w:ascii="Academy" w:hAnsi="Academy"/>
+          <w:sz w:val="32"/>
+          <w:szCs w:val="40"/>
+        </w:rPr>
+        <w:t xml:space="preserve"> </w:t>
+      </w:r>
+      <w:r>
+        <w:rPr>
+          <w:rFonts w:ascii="Academy" w:hAnsi="Academy"/>
+          <w:sz w:val="32"/>
+          <w:szCs w:val="40"/>
+        </w:rPr>
+        <w:t xml:space="preserve">За каждые </w:t>
+      </w:r>
+      <w:r>
+        <w:rPr>
+          <w:rFonts w:ascii="Academy" w:hAnsi="Academy"/>
+          <w:sz w:val="32"/>
+          <w:szCs w:val="40"/>
+        </w:rPr>
+        <w:t>2</w:t>
+      </w:r>
+      <w:r>
+        <w:rPr>
+          <w:rFonts w:ascii="Academy" w:hAnsi="Academy"/>
+          <w:sz w:val="32"/>
+          <w:szCs w:val="40"/>
+        </w:rPr>
+        <w:t xml:space="preserve"> зачищенные локации </w:t>
+      </w:r>
+      <w:r>
+        <w:rPr>
+          <w:rFonts w:ascii="Academy" w:hAnsi="Academy"/>
+          <w:sz w:val="32"/>
+          <w:szCs w:val="40"/>
+        </w:rPr>
+        <w:t xml:space="preserve">у </w:t>
+      </w:r>
+      <w:r>
+        <w:rPr>
+          <w:rFonts w:ascii="Academy" w:hAnsi="Academy"/>
+          <w:sz w:val="32"/>
+          <w:szCs w:val="40"/>
+        </w:rPr>
+        <w:t>монстр</w:t>
+      </w:r>
+      <w:r>
+        <w:rPr>
+          <w:rFonts w:ascii="Academy" w:hAnsi="Academy"/>
+          <w:sz w:val="32"/>
+          <w:szCs w:val="40"/>
+        </w:rPr>
+        <w:t>ов</w:t>
+      </w:r>
+      <w:r>
+        <w:rPr>
+          <w:rFonts w:ascii="Academy" w:hAnsi="Academy"/>
+          <w:sz w:val="32"/>
+          <w:szCs w:val="40"/>
+        </w:rPr>
+        <w:t xml:space="preserve"> +1.</w:t>
+      </w:r>
+      <w:r>
+        <w:rPr>
+          <w:rFonts w:ascii="Academy" w:hAnsi="Academy"/>
+          <w:sz w:val="32"/>
+          <w:szCs w:val="40"/>
+        </w:rPr>
         <w:t xml:space="preserve"> </w:t>
       </w:r>
     </w:p>
@@ -15569,126 +14442,8 @@
           <w:szCs w:val="40"/>
         </w:rPr>
       </w:pPr>
-      <w:r>
-        <w:rPr>
-          <w:rFonts w:ascii="Academy" w:hAnsi="Academy"/>
-          <w:sz w:val="32"/>
-          <w:szCs w:val="40"/>
-        </w:rPr>
-        <w:t>Режим</w:t>
-      </w:r>
-      <w:r>
-        <w:rPr>
-          <w:rFonts w:ascii="Academy" w:hAnsi="Academy"/>
-          <w:sz w:val="32"/>
-          <w:szCs w:val="40"/>
-        </w:rPr>
-        <w:t>ы для</w:t>
-      </w:r>
-      <w:r>
-        <w:rPr>
-          <w:rFonts w:ascii="Academy" w:hAnsi="Academy"/>
-          <w:sz w:val="32"/>
-          <w:szCs w:val="40"/>
-        </w:rPr>
-        <w:t xml:space="preserve"> усложнения игры.</w:t>
-      </w:r>
-    </w:p>
-    <w:p>
-      <w:pPr>
-        <w:spacing w:beforeLines="20" w:before="48" w:line="16" w:lineRule="atLeast"/>
-        <w:ind w:firstLine="709"/>
-        <w:rPr>
-          <w:rFonts w:ascii="Academy" w:hAnsi="Academy"/>
-          <w:sz w:val="32"/>
-          <w:szCs w:val="40"/>
-        </w:rPr>
-      </w:pPr>
-      <w:r>
-        <w:rPr>
-          <w:rFonts w:ascii="Academy" w:hAnsi="Academy"/>
-          <w:sz w:val="32"/>
-          <w:szCs w:val="40"/>
-        </w:rPr>
-        <w:lastRenderedPageBreak/>
-        <w:t>Локация меняется при убийстве двух монстров на ней.</w:t>
-      </w:r>
-    </w:p>
-    <w:p>
-      <w:pPr>
-        <w:spacing w:beforeLines="20" w:before="48" w:line="16" w:lineRule="atLeast"/>
-        <w:ind w:firstLine="709"/>
-        <w:jc w:val="both"/>
-        <w:rPr>
-          <w:rFonts w:ascii="Academy" w:hAnsi="Academy"/>
-          <w:sz w:val="32"/>
-          <w:szCs w:val="40"/>
-        </w:rPr>
-      </w:pPr>
-      <w:r>
-        <w:rPr>
-          <w:rFonts w:ascii="Academy" w:hAnsi="Academy"/>
-          <w:sz w:val="32"/>
-          <w:szCs w:val="40"/>
-        </w:rPr>
-        <w:t xml:space="preserve">За каждые </w:t>
-      </w:r>
-      <w:r>
-        <w:rPr>
-          <w:rFonts w:ascii="Academy" w:hAnsi="Academy"/>
-          <w:sz w:val="32"/>
-          <w:szCs w:val="40"/>
-        </w:rPr>
-        <w:t>2</w:t>
-      </w:r>
-      <w:r>
-        <w:rPr>
-          <w:rFonts w:ascii="Academy" w:hAnsi="Academy"/>
-          <w:sz w:val="32"/>
-          <w:szCs w:val="40"/>
-        </w:rPr>
-        <w:t xml:space="preserve"> зачищенные локации </w:t>
-      </w:r>
-      <w:r>
-        <w:rPr>
-          <w:rFonts w:ascii="Academy" w:hAnsi="Academy"/>
-          <w:sz w:val="32"/>
-          <w:szCs w:val="40"/>
-        </w:rPr>
-        <w:t xml:space="preserve">у </w:t>
-      </w:r>
-      <w:r>
-        <w:rPr>
-          <w:rFonts w:ascii="Academy" w:hAnsi="Academy"/>
-          <w:sz w:val="32"/>
-          <w:szCs w:val="40"/>
-        </w:rPr>
-        <w:t>монстр</w:t>
-      </w:r>
-      <w:r>
-        <w:rPr>
-          <w:rFonts w:ascii="Academy" w:hAnsi="Academy"/>
-          <w:sz w:val="32"/>
-          <w:szCs w:val="40"/>
-        </w:rPr>
-        <w:t>ов</w:t>
-      </w:r>
-      <w:r>
-        <w:rPr>
-          <w:rFonts w:ascii="Academy" w:hAnsi="Academy"/>
-          <w:sz w:val="32"/>
-          <w:szCs w:val="40"/>
-        </w:rPr>
-        <w:t xml:space="preserve"> +1.</w:t>
-      </w:r>
-      <w:r>
-        <w:rPr>
-          <w:rFonts w:ascii="Academy" w:hAnsi="Academy"/>
-          <w:sz w:val="32"/>
-          <w:szCs w:val="40"/>
-        </w:rPr>
-        <w:t xml:space="preserve"> </w:t>
-      </w:r>
+      <w:bookmarkStart w:id="34" w:name="_GoBack"/>
+      <w:bookmarkEnd w:id="34"/>
     </w:p>
     <w:sectPr>
       <w:footerReference w:type="default" r:id="rId8"/>
@@ -15756,7 +14511,7 @@
           <w:rPr>
             <w:noProof/>
           </w:rPr>
-          <w:t>12</w:t>
+          <w:t>15</w:t>
         </w:r>
         <w:r>
           <w:fldChar w:fldCharType="end"/>
@@ -17761,7 +16516,7 @@
 </file>
 
 <file path=customXml/itemProps1.xml><?xml version="1.0" encoding="utf-8"?>
-<ds:datastoreItem xmlns:ds="http://schemas.openxmlformats.org/officeDocument/2006/customXml" ds:itemID="{17EF5B57-8BCF-469A-85B8-FB435F81CF4C}">
+<ds:datastoreItem xmlns:ds="http://schemas.openxmlformats.org/officeDocument/2006/customXml" ds:itemID="{9C20182A-245B-4430-8B16-955A2F1C6544}">
   <ds:schemaRefs>
     <ds:schemaRef ds:uri="http://schemas.openxmlformats.org/officeDocument/2006/bibliography"/>
   </ds:schemaRefs>

</xml_diff>